<commit_message>
Expanding documentation. Updated to user manual. Fixed name of installer executable.
</commit_message>
<xml_diff>
--- a/Installer/SdkSetup/LCTFCommanderUserManual.docx
+++ b/Installer/SdkSetup/LCTFCommanderUserManual.docx
@@ -385,21 +385,7 @@
                 <w:rStyle w:val="Hyperlink"/>
                 <w:noProof/>
               </w:rPr>
-              <w:t>LCTF Commander Int</w:t>
-            </w:r>
-            <w:r>
-              <w:rPr>
-                <w:rStyle w:val="Hyperlink"/>
-                <w:noProof/>
-              </w:rPr>
-              <w:t>e</w:t>
-            </w:r>
-            <w:r>
-              <w:rPr>
-                <w:rStyle w:val="Hyperlink"/>
-                <w:noProof/>
-              </w:rPr>
-              <w:t>rface</w:t>
+              <w:t>LCTF Commander Interface</w:t>
             </w:r>
             <w:r>
               <w:rPr>
@@ -848,9 +834,7 @@
       <w:r>
         <w:t>LCTF Commander Interface</w:t>
       </w:r>
-      <w:bookmarkStart w:id="2" w:name="_GoBack"/>
       <w:bookmarkEnd w:id="1"/>
-      <w:bookmarkEnd w:id="2"/>
     </w:p>
     <w:p>
       <w:pPr>
@@ -901,38 +885,21 @@
       <w:pPr>
         <w:pStyle w:val="Caption"/>
       </w:pPr>
-      <w:bookmarkStart w:id="3" w:name="_Ref40281405"/>
+      <w:bookmarkStart w:id="2" w:name="_Ref40281405"/>
       <w:r>
         <w:t xml:space="preserve">Figure </w:t>
       </w:r>
-      <w:fldSimple w:instr=" SEQ Figure \* ARABIC ">
-        <w:r>
-          <w:rPr>
-            <w:noProof/>
-          </w:rPr>
-          <w:t>1</w:t>
-        </w:r>
-      </w:fldSimple>
-      <w:bookmarkEnd w:id="3"/>
-      <w:r>
-        <w:t>: The LCTF Commander interface.</w:t>
-      </w:r>
-    </w:p>
-    <w:p>
-      <w:r>
-        <w:t xml:space="preserve">Each of the sections (Information, Wavelength, and Sequencing) shown in </w:t>
-      </w:r>
       <w:r>
         <w:fldChar w:fldCharType="begin"/>
       </w:r>
       <w:r>
-        <w:instrText xml:space="preserve"> REF _Ref40281405 \h </w:instrText>
+        <w:instrText xml:space="preserve"> SEQ Figure </w:instrText>
+      </w:r>
+      <w:r>
+        <w:instrText xml:space="preserve">\* ARABIC </w:instrText>
       </w:r>
       <w:r>
         <w:fldChar w:fldCharType="separate"/>
-      </w:r>
-      <w:r>
-        <w:t xml:space="preserve">Figure </w:t>
       </w:r>
       <w:r>
         <w:rPr>
@@ -941,34 +908,64 @@
         <w:t>1</w:t>
       </w:r>
       <w:r>
+        <w:rPr>
+          <w:noProof/>
+        </w:rPr>
         <w:fldChar w:fldCharType="end"/>
       </w:r>
-      <w:r>
-        <w:t xml:space="preserve"> are explained in the following </w:t>
-      </w:r>
-      <w:proofErr w:type="gramStart"/>
-      <w:r>
-        <w:t>sections</w:t>
-      </w:r>
-      <w:proofErr w:type="gramEnd"/>
-      <w:r>
-        <w:t>.</w:t>
+      <w:bookmarkEnd w:id="2"/>
+      <w:r>
+        <w:t>: The LCTF Commander interface.</w:t>
+      </w:r>
+    </w:p>
+    <w:p>
+      <w:r>
+        <w:t xml:space="preserve">Each of the sections (Information, Wavelength, and Sequencing) shown in </w:t>
+      </w:r>
+      <w:r>
+        <w:fldChar w:fldCharType="begin"/>
+      </w:r>
+      <w:r>
+        <w:instrText xml:space="preserve"> REF _Ref40281405 \h </w:instrText>
+      </w:r>
+      <w:r>
+        <w:fldChar w:fldCharType="separate"/>
+      </w:r>
+      <w:r>
+        <w:t xml:space="preserve">Figure </w:t>
+      </w:r>
+      <w:r>
+        <w:rPr>
+          <w:noProof/>
+        </w:rPr>
+        <w:t>1</w:t>
+      </w:r>
+      <w:r>
+        <w:fldChar w:fldCharType="end"/>
+      </w:r>
+      <w:r>
+        <w:t xml:space="preserve"> are explained in the following sections.</w:t>
       </w:r>
     </w:p>
     <w:p>
       <w:pPr>
         <w:pStyle w:val="Heading2"/>
       </w:pPr>
-      <w:bookmarkStart w:id="4" w:name="_Toc40299710"/>
+      <w:bookmarkStart w:id="3" w:name="_Toc40299710"/>
       <w:r>
         <w:t>Information Section</w:t>
       </w:r>
+      <w:bookmarkEnd w:id="3"/>
+    </w:p>
+    <w:p>
+      <w:r>
+        <w:t>The information section shows the serial number, firmware version, internal temperature, and current state of the LCTF.</w:t>
+      </w:r>
+      <w:r>
+        <w:t xml:space="preserve"> If this section shows “N/A” values, the program was not able to connect to an LCTF. This may be due to another application already connected to the LCTF, drivers not being installed for the LCTF. Contact support if you are unable to connect to your LCTF.</w:t>
+      </w:r>
+      <w:bookmarkStart w:id="4" w:name="_GoBack"/>
       <w:bookmarkEnd w:id="4"/>
-    </w:p>
-    <w:p>
-      <w:r>
-        <w:t>The information section shows the serial number, firmware version, internal temperature, and current state of the LCTF.</w:t>
-      </w:r>
     </w:p>
     <w:tbl>
       <w:tblPr>
@@ -1236,14 +1233,27 @@
       <w:r>
         <w:t xml:space="preserve">Table </w:t>
       </w:r>
-      <w:fldSimple w:instr=" SEQ Table \* ARABIC ">
-        <w:r>
-          <w:rPr>
-            <w:noProof/>
-          </w:rPr>
-          <w:t>1</w:t>
-        </w:r>
-      </w:fldSimple>
+      <w:r>
+        <w:fldChar w:fldCharType="begin"/>
+      </w:r>
+      <w:r>
+        <w:instrText xml:space="preserve"> SEQ Table \* ARABIC </w:instrText>
+      </w:r>
+      <w:r>
+        <w:fldChar w:fldCharType="separate"/>
+      </w:r>
+      <w:r>
+        <w:rPr>
+          <w:noProof/>
+        </w:rPr>
+        <w:t>1</w:t>
+      </w:r>
+      <w:r>
+        <w:rPr>
+          <w:noProof/>
+        </w:rPr>
+        <w:fldChar w:fldCharType="end"/>
+      </w:r>
       <w:r>
         <w:t>: Descriptions of the fields in the Information section.</w:t>
       </w:r>
@@ -1269,6 +1279,7 @@
           </w:tcPr>
           <w:p>
             <w:r>
+              <w:lastRenderedPageBreak/>
               <w:t>State Name</w:t>
             </w:r>
           </w:p>
@@ -1340,7 +1351,6 @@
               <w:rPr>
                 <w:b w:val="0"/>
               </w:rPr>
-              <w:lastRenderedPageBreak/>
               <w:t>Tuning</w:t>
             </w:r>
           </w:p>
@@ -1406,14 +1416,27 @@
       <w:r>
         <w:t xml:space="preserve">Table </w:t>
       </w:r>
-      <w:fldSimple w:instr=" SEQ Table \* ARABIC ">
-        <w:r>
-          <w:rPr>
-            <w:noProof/>
-          </w:rPr>
-          <w:t>2</w:t>
-        </w:r>
-      </w:fldSimple>
+      <w:r>
+        <w:fldChar w:fldCharType="begin"/>
+      </w:r>
+      <w:r>
+        <w:instrText xml:space="preserve"> SEQ Table \* ARABIC </w:instrText>
+      </w:r>
+      <w:r>
+        <w:fldChar w:fldCharType="separate"/>
+      </w:r>
+      <w:r>
+        <w:rPr>
+          <w:noProof/>
+        </w:rPr>
+        <w:t>2</w:t>
+      </w:r>
+      <w:r>
+        <w:rPr>
+          <w:noProof/>
+        </w:rPr>
+        <w:fldChar w:fldCharType="end"/>
+      </w:r>
       <w:bookmarkEnd w:id="5"/>
       <w:r>
         <w:t>: The possible states of the LCTF.</w:t>
@@ -2939,7 +2962,7 @@
 </file>
 
 <file path=customXml/itemProps1.xml><?xml version="1.0" encoding="utf-8"?>
-<ds:datastoreItem xmlns:ds="http://schemas.openxmlformats.org/officeDocument/2006/customXml" ds:itemID="{3F6401D7-4A27-4337-8742-76ADF299C267}">
+<ds:datastoreItem xmlns:ds="http://schemas.openxmlformats.org/officeDocument/2006/customXml" ds:itemID="{E1756860-9D90-43D6-B247-337A5D50BE04}">
   <ds:schemaRefs>
     <ds:schemaRef ds:uri="http://schemas.openxmlformats.org/officeDocument/2006/bibliography"/>
   </ds:schemaRefs>

</xml_diff>

<commit_message>
Fixed LCTFDeviceModel name to LCTFDeviceViewModel
</commit_message>
<xml_diff>
--- a/Installer/SdkSetup/LCTFCommanderUserManual.docx
+++ b/Installer/SdkSetup/LCTFCommanderUserManual.docx
@@ -889,17 +889,34 @@
       <w:r>
         <w:t xml:space="preserve">Figure </w:t>
       </w:r>
+      <w:fldSimple w:instr=" SEQ Figure \* ARABIC ">
+        <w:r>
+          <w:rPr>
+            <w:noProof/>
+          </w:rPr>
+          <w:t>1</w:t>
+        </w:r>
+      </w:fldSimple>
+      <w:bookmarkEnd w:id="2"/>
+      <w:r>
+        <w:t>: The LCTF Commander interface.</w:t>
+      </w:r>
+    </w:p>
+    <w:p>
+      <w:r>
+        <w:t xml:space="preserve">Each of the sections (Information, Wavelength, and Sequencing) shown in </w:t>
+      </w:r>
       <w:r>
         <w:fldChar w:fldCharType="begin"/>
       </w:r>
       <w:r>
-        <w:instrText xml:space="preserve"> SEQ Figure </w:instrText>
-      </w:r>
-      <w:r>
-        <w:instrText xml:space="preserve">\* ARABIC </w:instrText>
+        <w:instrText xml:space="preserve"> REF _Ref40281405 \h </w:instrText>
       </w:r>
       <w:r>
         <w:fldChar w:fldCharType="separate"/>
+      </w:r>
+      <w:r>
+        <w:t xml:space="preserve">Figure </w:t>
       </w:r>
       <w:r>
         <w:rPr>
@@ -908,39 +925,6 @@
         <w:t>1</w:t>
       </w:r>
       <w:r>
-        <w:rPr>
-          <w:noProof/>
-        </w:rPr>
-        <w:fldChar w:fldCharType="end"/>
-      </w:r>
-      <w:bookmarkEnd w:id="2"/>
-      <w:r>
-        <w:t>: The LCTF Commander interface.</w:t>
-      </w:r>
-    </w:p>
-    <w:p>
-      <w:r>
-        <w:t xml:space="preserve">Each of the sections (Information, Wavelength, and Sequencing) shown in </w:t>
-      </w:r>
-      <w:r>
-        <w:fldChar w:fldCharType="begin"/>
-      </w:r>
-      <w:r>
-        <w:instrText xml:space="preserve"> REF _Ref40281405 \h </w:instrText>
-      </w:r>
-      <w:r>
-        <w:fldChar w:fldCharType="separate"/>
-      </w:r>
-      <w:r>
-        <w:t xml:space="preserve">Figure </w:t>
-      </w:r>
-      <w:r>
-        <w:rPr>
-          <w:noProof/>
-        </w:rPr>
-        <w:t>1</w:t>
-      </w:r>
-      <w:r>
         <w:fldChar w:fldCharType="end"/>
       </w:r>
       <w:r>
@@ -964,8 +948,6 @@
       <w:r>
         <w:t xml:space="preserve"> If this section shows “N/A” values, the program was not able to connect to an LCTF. This may be due to another application already connected to the LCTF, drivers not being installed for the LCTF. Contact support if you are unable to connect to your LCTF.</w:t>
       </w:r>
-      <w:bookmarkStart w:id="4" w:name="_GoBack"/>
-      <w:bookmarkEnd w:id="4"/>
     </w:p>
     <w:tbl>
       <w:tblPr>
@@ -1233,27 +1215,14 @@
       <w:r>
         <w:t xml:space="preserve">Table </w:t>
       </w:r>
-      <w:r>
-        <w:fldChar w:fldCharType="begin"/>
-      </w:r>
-      <w:r>
-        <w:instrText xml:space="preserve"> SEQ Table \* ARABIC </w:instrText>
-      </w:r>
-      <w:r>
-        <w:fldChar w:fldCharType="separate"/>
-      </w:r>
-      <w:r>
-        <w:rPr>
-          <w:noProof/>
-        </w:rPr>
-        <w:t>1</w:t>
-      </w:r>
-      <w:r>
-        <w:rPr>
-          <w:noProof/>
-        </w:rPr>
-        <w:fldChar w:fldCharType="end"/>
-      </w:r>
+      <w:fldSimple w:instr=" SEQ Table \* ARABIC ">
+        <w:r>
+          <w:rPr>
+            <w:noProof/>
+          </w:rPr>
+          <w:t>1</w:t>
+        </w:r>
+      </w:fldSimple>
       <w:r>
         <w:t>: Descriptions of the fields in the Information section.</w:t>
       </w:r>
@@ -1278,6 +1247,10 @@
             <w:tcW w:w="1525" w:type="dxa"/>
           </w:tcPr>
           <w:p>
+            <w:pPr>
+              <w:keepNext/>
+              <w:keepLines/>
+            </w:pPr>
             <w:r>
               <w:lastRenderedPageBreak/>
               <w:t>State Name</w:t>
@@ -1290,6 +1263,8 @@
           </w:tcPr>
           <w:p>
             <w:pPr>
+              <w:keepNext/>
+              <w:keepLines/>
               <w:cnfStyle w:val="100000000000" w:firstRow="1" w:lastRow="0" w:firstColumn="0" w:lastColumn="0" w:oddVBand="0" w:evenVBand="0" w:oddHBand="0" w:evenHBand="0" w:firstRowFirstColumn="0" w:firstRowLastColumn="0" w:lastRowFirstColumn="0" w:lastRowLastColumn="0"/>
             </w:pPr>
             <w:r>
@@ -1309,6 +1284,8 @@
           </w:tcPr>
           <w:p>
             <w:pPr>
+              <w:keepNext/>
+              <w:keepLines/>
               <w:rPr>
                 <w:b w:val="0"/>
               </w:rPr>
@@ -1327,6 +1304,8 @@
           </w:tcPr>
           <w:p>
             <w:pPr>
+              <w:keepNext/>
+              <w:keepLines/>
               <w:cnfStyle w:val="000000100000" w:firstRow="0" w:lastRow="0" w:firstColumn="0" w:lastColumn="0" w:oddVBand="0" w:evenVBand="0" w:oddHBand="1" w:evenHBand="0" w:firstRowFirstColumn="0" w:firstRowLastColumn="0" w:lastRowFirstColumn="0" w:lastRowLastColumn="0"/>
             </w:pPr>
             <w:r>
@@ -1343,6 +1322,8 @@
           </w:tcPr>
           <w:p>
             <w:pPr>
+              <w:keepNext/>
+              <w:keepLines/>
               <w:rPr>
                 <w:b w:val="0"/>
               </w:rPr>
@@ -1361,6 +1342,8 @@
           </w:tcPr>
           <w:p>
             <w:pPr>
+              <w:keepNext/>
+              <w:keepLines/>
               <w:cnfStyle w:val="000000000000" w:firstRow="0" w:lastRow="0" w:firstColumn="0" w:lastColumn="0" w:oddVBand="0" w:evenVBand="0" w:oddHBand="0" w:evenHBand="0" w:firstRowFirstColumn="0" w:firstRowLastColumn="0" w:lastRowFirstColumn="0" w:lastRowLastColumn="0"/>
             </w:pPr>
             <w:r>
@@ -1380,6 +1363,8 @@
           </w:tcPr>
           <w:p>
             <w:pPr>
+              <w:keepNext/>
+              <w:keepLines/>
               <w:rPr>
                 <w:b w:val="0"/>
               </w:rPr>
@@ -1399,6 +1384,7 @@
           <w:p>
             <w:pPr>
               <w:keepNext/>
+              <w:keepLines/>
               <w:cnfStyle w:val="000000100000" w:firstRow="0" w:lastRow="0" w:firstColumn="0" w:lastColumn="0" w:oddVBand="0" w:evenVBand="0" w:oddHBand="1" w:evenHBand="0" w:firstRowFirstColumn="0" w:firstRowLastColumn="0" w:lastRowFirstColumn="0" w:lastRowLastColumn="0"/>
             </w:pPr>
             <w:r>
@@ -1412,32 +1398,19 @@
       <w:pPr>
         <w:pStyle w:val="Caption"/>
       </w:pPr>
-      <w:bookmarkStart w:id="5" w:name="_Ref40275262"/>
+      <w:bookmarkStart w:id="4" w:name="_Ref40275262"/>
       <w:r>
         <w:t xml:space="preserve">Table </w:t>
       </w:r>
-      <w:r>
-        <w:fldChar w:fldCharType="begin"/>
-      </w:r>
-      <w:r>
-        <w:instrText xml:space="preserve"> SEQ Table \* ARABIC </w:instrText>
-      </w:r>
-      <w:r>
-        <w:fldChar w:fldCharType="separate"/>
-      </w:r>
-      <w:r>
-        <w:rPr>
-          <w:noProof/>
-        </w:rPr>
-        <w:t>2</w:t>
-      </w:r>
-      <w:r>
-        <w:rPr>
-          <w:noProof/>
-        </w:rPr>
-        <w:fldChar w:fldCharType="end"/>
-      </w:r>
-      <w:bookmarkEnd w:id="5"/>
+      <w:fldSimple w:instr=" SEQ Table \* ARABIC ">
+        <w:r>
+          <w:rPr>
+            <w:noProof/>
+          </w:rPr>
+          <w:t>2</w:t>
+        </w:r>
+      </w:fldSimple>
+      <w:bookmarkEnd w:id="4"/>
       <w:r>
         <w:t>: The possible states of the LCTF.</w:t>
       </w:r>
@@ -1446,19 +1419,24 @@
       <w:pPr>
         <w:pStyle w:val="Heading2"/>
       </w:pPr>
-      <w:bookmarkStart w:id="6" w:name="_Toc40299711"/>
+      <w:bookmarkStart w:id="5" w:name="_Toc40299711"/>
       <w:r>
         <w:t>Wavelength</w:t>
       </w:r>
+      <w:bookmarkEnd w:id="5"/>
+    </w:p>
+    <w:p>
+      <w:r>
+        <w:t xml:space="preserve">The wavelength section allows the user </w:t>
+      </w:r>
+      <w:proofErr w:type="gramStart"/>
+      <w:r>
+        <w:t xml:space="preserve">to </w:t>
+      </w:r>
+      <w:bookmarkStart w:id="6" w:name="_GoBack"/>
       <w:bookmarkEnd w:id="6"/>
-    </w:p>
-    <w:p>
-      <w:r>
-        <w:t xml:space="preserve">The wavelength section allows the user </w:t>
-      </w:r>
-      <w:proofErr w:type="gramStart"/>
-      <w:r>
-        <w:t>to manually set</w:t>
+      <w:r>
+        <w:t>manually set</w:t>
       </w:r>
       <w:proofErr w:type="gramEnd"/>
       <w:r>
@@ -2962,7 +2940,7 @@
 </file>
 
 <file path=customXml/itemProps1.xml><?xml version="1.0" encoding="utf-8"?>
-<ds:datastoreItem xmlns:ds="http://schemas.openxmlformats.org/officeDocument/2006/customXml" ds:itemID="{E1756860-9D90-43D6-B247-337A5D50BE04}">
+<ds:datastoreItem xmlns:ds="http://schemas.openxmlformats.org/officeDocument/2006/customXml" ds:itemID="{5D49058B-8F89-471B-BF6B-B5FC2875A58B}">
   <ds:schemaRefs>
     <ds:schemaRef ds:uri="http://schemas.openxmlformats.org/officeDocument/2006/bibliography"/>
   </ds:schemaRefs>

</xml_diff>

<commit_message>
Updated manual to mention dwell time limits.
</commit_message>
<xml_diff>
--- a/Installer/SdkSetup/LCTFCommanderUserManual.docx
+++ b/Installer/SdkSetup/LCTFCommanderUserManual.docx
@@ -1431,12 +1431,7 @@
       </w:r>
       <w:proofErr w:type="gramStart"/>
       <w:r>
-        <w:t xml:space="preserve">to </w:t>
-      </w:r>
-      <w:bookmarkStart w:id="6" w:name="_GoBack"/>
-      <w:bookmarkEnd w:id="6"/>
-      <w:r>
-        <w:t>manually set</w:t>
+        <w:t>to manually set</w:t>
       </w:r>
       <w:proofErr w:type="gramEnd"/>
       <w:r>
@@ -1461,11 +1456,11 @@
       <w:pPr>
         <w:pStyle w:val="Heading2"/>
       </w:pPr>
-      <w:bookmarkStart w:id="7" w:name="_Toc40299712"/>
+      <w:bookmarkStart w:id="6" w:name="_Toc40299712"/>
       <w:r>
         <w:t>Sequencing</w:t>
       </w:r>
-      <w:bookmarkEnd w:id="7"/>
+      <w:bookmarkEnd w:id="6"/>
     </w:p>
     <w:p>
       <w:r>
@@ -1486,21 +1481,26 @@
       <w:pPr>
         <w:pStyle w:val="Heading3"/>
       </w:pPr>
-      <w:bookmarkStart w:id="8" w:name="_Toc40299713"/>
+      <w:bookmarkStart w:id="7" w:name="_Toc40299713"/>
       <w:r>
         <w:t>Arbitrary</w:t>
       </w:r>
+      <w:bookmarkEnd w:id="7"/>
+    </w:p>
+    <w:p>
+      <w:r>
+        <w:t>Arbitrary sequencing allows the use</w:t>
+      </w:r>
+      <w:r>
+        <w:t>r</w:t>
+      </w:r>
+      <w:r>
+        <w:t xml:space="preserve"> to sp</w:t>
+      </w:r>
+      <w:bookmarkStart w:id="8" w:name="_GoBack"/>
       <w:bookmarkEnd w:id="8"/>
-    </w:p>
-    <w:p>
-      <w:r>
-        <w:t>Arbitrary sequencing allows the use</w:t>
-      </w:r>
-      <w:r>
-        <w:t>r</w:t>
-      </w:r>
-      <w:r>
-        <w:t xml:space="preserve"> to specify a series of wavelengths and</w:t>
+      <w:r>
+        <w:t>ecify a series of wavelengths and</w:t>
       </w:r>
       <w:r>
         <w:t xml:space="preserve"> dwell times. The dwell time is</w:t>
@@ -1519,6 +1519,27 @@
       </w:r>
       <w:r>
         <w:t xml:space="preserve"> It’s important to note that the dwell time does NOT include the time it takes the LCTF to tune to the wavelength, or latency in the USB communications.</w:t>
+      </w:r>
+      <w:r>
+        <w:t xml:space="preserve"> Dwell time is limited to </w:t>
+      </w:r>
+      <w:r>
+        <w:t xml:space="preserve">between 0 and </w:t>
+      </w:r>
+      <w:r>
+        <w:t>10000</w:t>
+      </w:r>
+      <w:r>
+        <w:t xml:space="preserve"> </w:t>
+      </w:r>
+      <w:r>
+        <w:t>m</w:t>
+      </w:r>
+      <w:r>
+        <w:t>illisecond</w:t>
+      </w:r>
+      <w:r>
+        <w:t>s (10 seconds).</w:t>
       </w:r>
     </w:p>
     <w:p>
@@ -1533,9 +1554,31 @@
     </w:p>
     <w:p>
       <w:r>
-        <w:t xml:space="preserve">Ordered sequencing allows the user to step through wavelengths in some order. The order can be “forward” if Start is less than Stop and Step is positive, or the order can also be “backward” by setting Start higher than Stop and using a negative Step. </w:t>
-      </w:r>
-    </w:p>
+        <w:t xml:space="preserve">Ordered sequencing allows the user to step through wavelengths in some order. The order can be “forward” if Start is less than Stop and Step is positive, or the order can also be “backward” by setting Start higher than </w:t>
+      </w:r>
+      <w:r>
+        <w:t xml:space="preserve">Stop and using a negative Step. </w:t>
+      </w:r>
+      <w:r>
+        <w:t xml:space="preserve">Dwell time is limited to </w:t>
+      </w:r>
+      <w:r>
+        <w:t xml:space="preserve">between 0 and </w:t>
+      </w:r>
+      <w:r>
+        <w:t>10000</w:t>
+      </w:r>
+      <w:r>
+        <w:t xml:space="preserve"> </w:t>
+      </w:r>
+      <w:r>
+        <w:t xml:space="preserve">milliseconds </w:t>
+      </w:r>
+      <w:r>
+        <w:t>(10 seconds).</w:t>
+      </w:r>
+    </w:p>
+    <w:p/>
     <w:p/>
     <w:sectPr>
       <w:footerReference w:type="default" r:id="rId10"/>
@@ -2318,6 +2361,7 @@
   <w:style w:type="paragraph" w:default="1" w:styleId="Normal">
     <w:name w:val="Normal"/>
     <w:qFormat/>
+    <w:rsid w:val="00F50D78"/>
   </w:style>
   <w:style w:type="paragraph" w:styleId="Heading1">
     <w:name w:val="heading 1"/>
@@ -2940,7 +2984,7 @@
 </file>
 
 <file path=customXml/itemProps1.xml><?xml version="1.0" encoding="utf-8"?>
-<ds:datastoreItem xmlns:ds="http://schemas.openxmlformats.org/officeDocument/2006/customXml" ds:itemID="{5D49058B-8F89-471B-BF6B-B5FC2875A58B}">
+<ds:datastoreItem xmlns:ds="http://schemas.openxmlformats.org/officeDocument/2006/customXml" ds:itemID="{69AA2AB4-B747-4843-9E06-B0C7E5E083D2}">
   <ds:schemaRefs>
     <ds:schemaRef ds:uri="http://schemas.openxmlformats.org/officeDocument/2006/bibliography"/>
   </ds:schemaRefs>

</xml_diff>

<commit_message>
More work sanitizing arbitrary sequence item input. Added right-click insert of new rows. Made form a little taller and scrollar always visible to avoid confusing auto-scroll. Updated User manual per suggestions.
</commit_message>
<xml_diff>
--- a/Installer/SdkSetup/LCTFCommanderUserManual.docx
+++ b/Installer/SdkSetup/LCTFCommanderUserManual.docx
@@ -310,7 +310,7 @@
           <w:r>
             <w:fldChar w:fldCharType="separate"/>
           </w:r>
-          <w:hyperlink w:anchor="_Toc40299708" w:history="1">
+          <w:hyperlink w:anchor="_Toc43972128" w:history="1">
             <w:r>
               <w:rPr>
                 <w:rStyle w:val="Hyperlink"/>
@@ -337,7 +337,7 @@
                 <w:noProof/>
                 <w:webHidden/>
               </w:rPr>
-              <w:instrText xml:space="preserve"> PAGEREF _Toc40299708 \h </w:instrText>
+              <w:instrText xml:space="preserve"> PAGEREF _Toc43972128 \h </w:instrText>
             </w:r>
             <w:r>
               <w:rPr>
@@ -379,7 +379,7 @@
               <w:noProof/>
             </w:rPr>
           </w:pPr>
-          <w:hyperlink w:anchor="_Toc40299709" w:history="1">
+          <w:hyperlink w:anchor="_Toc43972129" w:history="1">
             <w:r>
               <w:rPr>
                 <w:rStyle w:val="Hyperlink"/>
@@ -406,7 +406,7 @@
                 <w:noProof/>
                 <w:webHidden/>
               </w:rPr>
-              <w:instrText xml:space="preserve"> PAGEREF _Toc40299709 \h </w:instrText>
+              <w:instrText xml:space="preserve"> PAGEREF _Toc43972129 \h </w:instrText>
             </w:r>
             <w:r>
               <w:rPr>
@@ -448,7 +448,7 @@
               <w:noProof/>
             </w:rPr>
           </w:pPr>
-          <w:hyperlink w:anchor="_Toc40299710" w:history="1">
+          <w:hyperlink w:anchor="_Toc43972130" w:history="1">
             <w:r>
               <w:rPr>
                 <w:rStyle w:val="Hyperlink"/>
@@ -475,7 +475,7 @@
                 <w:noProof/>
                 <w:webHidden/>
               </w:rPr>
-              <w:instrText xml:space="preserve"> PAGEREF _Toc40299710 \h </w:instrText>
+              <w:instrText xml:space="preserve"> PAGEREF _Toc43972130 \h </w:instrText>
             </w:r>
             <w:r>
               <w:rPr>
@@ -517,7 +517,7 @@
               <w:noProof/>
             </w:rPr>
           </w:pPr>
-          <w:hyperlink w:anchor="_Toc40299711" w:history="1">
+          <w:hyperlink w:anchor="_Toc43972131" w:history="1">
             <w:r>
               <w:rPr>
                 <w:rStyle w:val="Hyperlink"/>
@@ -544,7 +544,7 @@
                 <w:noProof/>
                 <w:webHidden/>
               </w:rPr>
-              <w:instrText xml:space="preserve"> PAGEREF _Toc40299711 \h </w:instrText>
+              <w:instrText xml:space="preserve"> PAGEREF _Toc43972131 \h </w:instrText>
             </w:r>
             <w:r>
               <w:rPr>
@@ -586,7 +586,7 @@
               <w:noProof/>
             </w:rPr>
           </w:pPr>
-          <w:hyperlink w:anchor="_Toc40299712" w:history="1">
+          <w:hyperlink w:anchor="_Toc43972132" w:history="1">
             <w:r>
               <w:rPr>
                 <w:rStyle w:val="Hyperlink"/>
@@ -613,7 +613,7 @@
                 <w:noProof/>
                 <w:webHidden/>
               </w:rPr>
-              <w:instrText xml:space="preserve"> PAGEREF _Toc40299712 \h </w:instrText>
+              <w:instrText xml:space="preserve"> PAGEREF _Toc43972132 \h </w:instrText>
             </w:r>
             <w:r>
               <w:rPr>
@@ -655,13 +655,13 @@
               <w:noProof/>
             </w:rPr>
           </w:pPr>
-          <w:hyperlink w:anchor="_Toc40299713" w:history="1">
+          <w:hyperlink w:anchor="_Toc43972133" w:history="1">
             <w:r>
               <w:rPr>
                 <w:rStyle w:val="Hyperlink"/>
                 <w:noProof/>
               </w:rPr>
-              <w:t>Arbitrary</w:t>
+              <w:t>Ordered</w:t>
             </w:r>
             <w:r>
               <w:rPr>
@@ -682,7 +682,7 @@
                 <w:noProof/>
                 <w:webHidden/>
               </w:rPr>
-              <w:instrText xml:space="preserve"> PAGEREF _Toc40299713 \h </w:instrText>
+              <w:instrText xml:space="preserve"> PAGEREF _Toc43972133 \h </w:instrText>
             </w:r>
             <w:r>
               <w:rPr>
@@ -724,13 +724,13 @@
               <w:noProof/>
             </w:rPr>
           </w:pPr>
-          <w:hyperlink w:anchor="_Toc40299714" w:history="1">
+          <w:hyperlink w:anchor="_Toc43972134" w:history="1">
             <w:r>
               <w:rPr>
                 <w:rStyle w:val="Hyperlink"/>
                 <w:noProof/>
               </w:rPr>
-              <w:t>Ordered</w:t>
+              <w:t>Arbitrary</w:t>
             </w:r>
             <w:r>
               <w:rPr>
@@ -751,7 +751,7 @@
                 <w:noProof/>
                 <w:webHidden/>
               </w:rPr>
-              <w:instrText xml:space="preserve"> PAGEREF _Toc40299714 \h </w:instrText>
+              <w:instrText xml:space="preserve"> PAGEREF _Toc43972134 \h </w:instrText>
             </w:r>
             <w:r>
               <w:rPr>
@@ -803,38 +803,43 @@
           <w:docGrid w:linePitch="360"/>
         </w:sectPr>
       </w:pPr>
+      <w:bookmarkStart w:id="0" w:name="_GoBack"/>
+      <w:bookmarkEnd w:id="0"/>
     </w:p>
     <w:p>
       <w:pPr>
         <w:pStyle w:val="Heading1"/>
       </w:pPr>
-      <w:bookmarkStart w:id="0" w:name="_Toc40299708"/>
+      <w:bookmarkStart w:id="1" w:name="_Toc43972128"/>
       <w:r>
         <w:lastRenderedPageBreak/>
         <w:t>Overview</w:t>
       </w:r>
-      <w:bookmarkEnd w:id="0"/>
-    </w:p>
-    <w:p>
-      <w:r>
-        <w:t xml:space="preserve">LCTF Commander is a tool for controlling a </w:t>
-      </w:r>
-      <w:r>
-        <w:t xml:space="preserve">single </w:t>
-      </w:r>
-      <w:r>
-        <w:t>ChemImage LCTF device. This tool commands the LCTF to filter incoming light to specific wavelengths and provides feedback and device information to the user.</w:t>
+      <w:bookmarkEnd w:id="1"/>
+    </w:p>
+    <w:p>
+      <w:r>
+        <w:t xml:space="preserve">LCTF Commander is a simple program that can be used to operate a ChemImage Liquid Crystal Tunable Filter (LCTF).  It enables the user to tune the </w:t>
+      </w:r>
+      <w:r>
+        <w:t>LCTF</w:t>
+      </w:r>
+      <w:r>
+        <w:t xml:space="preserve"> manually or with a pre-defined sequence of wavelengths.  </w:t>
+      </w:r>
+      <w:r>
+        <w:t>It also displays basic information and the current status of the LCTF in real-time.</w:t>
       </w:r>
     </w:p>
     <w:p>
       <w:pPr>
         <w:pStyle w:val="Heading1"/>
       </w:pPr>
-      <w:bookmarkStart w:id="1" w:name="_Toc40299709"/>
+      <w:bookmarkStart w:id="2" w:name="_Toc43972129"/>
       <w:r>
         <w:t>LCTF Commander Interface</w:t>
       </w:r>
-      <w:bookmarkEnd w:id="1"/>
+      <w:bookmarkEnd w:id="2"/>
     </w:p>
     <w:p>
       <w:pPr>
@@ -845,8 +850,8 @@
           <w:noProof/>
         </w:rPr>
         <w:drawing>
-          <wp:inline distT="0" distB="0" distL="0" distR="0" wp14:anchorId="5EB5C02B" wp14:editId="51B78FC7">
-            <wp:extent cx="4152900" cy="4219575"/>
+          <wp:inline distT="0" distB="0" distL="0" distR="0" wp14:anchorId="36F7B283" wp14:editId="5A3078EE">
+            <wp:extent cx="4152900" cy="4695825"/>
             <wp:effectExtent l="0" t="0" r="0" b="9525"/>
             <wp:docPr id="1" name="Picture 1"/>
             <wp:cNvGraphicFramePr>
@@ -868,7 +873,7 @@
                   <pic:spPr>
                     <a:xfrm>
                       <a:off x="0" y="0"/>
-                      <a:ext cx="4152900" cy="4219575"/>
+                      <a:ext cx="4152900" cy="4695825"/>
                     </a:xfrm>
                     <a:prstGeom prst="rect">
                       <a:avLst/>
@@ -885,38 +890,21 @@
       <w:pPr>
         <w:pStyle w:val="Caption"/>
       </w:pPr>
-      <w:bookmarkStart w:id="2" w:name="_Ref40281405"/>
+      <w:bookmarkStart w:id="3" w:name="_Ref40281405"/>
       <w:r>
         <w:t xml:space="preserve">Figure </w:t>
       </w:r>
-      <w:fldSimple w:instr=" SEQ Figure \* ARABIC ">
-        <w:r>
-          <w:rPr>
-            <w:noProof/>
-          </w:rPr>
-          <w:t>1</w:t>
-        </w:r>
-      </w:fldSimple>
-      <w:bookmarkEnd w:id="2"/>
-      <w:r>
-        <w:t>: The LCTF Commander interface.</w:t>
-      </w:r>
-    </w:p>
-    <w:p>
-      <w:r>
-        <w:t xml:space="preserve">Each of the sections (Information, Wavelength, and Sequencing) shown in </w:t>
-      </w:r>
       <w:r>
         <w:fldChar w:fldCharType="begin"/>
       </w:r>
       <w:r>
-        <w:instrText xml:space="preserve"> REF _Ref40281405 \h </w:instrText>
+        <w:instrText xml:space="preserve"> SEQ Figure </w:instrText>
+      </w:r>
+      <w:r>
+        <w:instrText xml:space="preserve">\* ARABIC </w:instrText>
       </w:r>
       <w:r>
         <w:fldChar w:fldCharType="separate"/>
-      </w:r>
-      <w:r>
-        <w:t xml:space="preserve">Figure </w:t>
       </w:r>
       <w:r>
         <w:rPr>
@@ -925,28 +913,37 @@
         <w:t>1</w:t>
       </w:r>
       <w:r>
+        <w:rPr>
+          <w:noProof/>
+        </w:rPr>
         <w:fldChar w:fldCharType="end"/>
       </w:r>
-      <w:r>
-        <w:t xml:space="preserve"> are explained in the following sections.</w:t>
+      <w:bookmarkEnd w:id="3"/>
+      <w:r>
+        <w:t>: The LCTF Commander interface.</w:t>
+      </w:r>
+    </w:p>
+    <w:p>
+      <w:r>
+        <w:t>The different areas of the user-interface are detailed below.</w:t>
       </w:r>
     </w:p>
     <w:p>
       <w:pPr>
         <w:pStyle w:val="Heading2"/>
       </w:pPr>
-      <w:bookmarkStart w:id="3" w:name="_Toc40299710"/>
+      <w:bookmarkStart w:id="4" w:name="_Toc43972130"/>
       <w:r>
         <w:t>Information Section</w:t>
       </w:r>
-      <w:bookmarkEnd w:id="3"/>
+      <w:bookmarkEnd w:id="4"/>
     </w:p>
     <w:p>
       <w:r>
         <w:t>The information section shows the serial number, firmware version, internal temperature, and current state of the LCTF.</w:t>
       </w:r>
       <w:r>
-        <w:t xml:space="preserve"> If this section shows “N/A” values, the program was not able to connect to an LCTF. This may be due to another application already connected to the LCTF, drivers not being installed for the LCTF. Contact support if you are unable to connect to your LCTF.</w:t>
+        <w:t xml:space="preserve"> </w:t>
       </w:r>
     </w:p>
     <w:tbl>
@@ -1194,15 +1191,7 @@
               <w:cnfStyle w:val="000000100000" w:firstRow="0" w:lastRow="0" w:firstColumn="0" w:lastColumn="0" w:oddVBand="0" w:evenVBand="0" w:oddHBand="1" w:evenHBand="0" w:firstRowFirstColumn="0" w:firstRowLastColumn="0" w:lastRowFirstColumn="0" w:lastRowLastColumn="0"/>
             </w:pPr>
             <w:r>
-              <w:t xml:space="preserve">The range of wavelengths that the LCTF can be tuned </w:t>
-            </w:r>
-            <w:proofErr w:type="gramStart"/>
-            <w:r>
-              <w:t>to</w:t>
-            </w:r>
-            <w:proofErr w:type="gramEnd"/>
-            <w:r>
-              <w:t>.</w:t>
+              <w:t>The range of wavelengths that the LCTF can be tuned to.</w:t>
             </w:r>
           </w:p>
         </w:tc>
@@ -1215,16 +1204,35 @@
       <w:r>
         <w:t xml:space="preserve">Table </w:t>
       </w:r>
-      <w:fldSimple w:instr=" SEQ Table \* ARABIC ">
-        <w:r>
-          <w:rPr>
-            <w:noProof/>
-          </w:rPr>
-          <w:t>1</w:t>
-        </w:r>
-      </w:fldSimple>
+      <w:r>
+        <w:fldChar w:fldCharType="begin"/>
+      </w:r>
+      <w:r>
+        <w:instrText xml:space="preserve"> SEQ Table \* ARABIC </w:instrText>
+      </w:r>
+      <w:r>
+        <w:fldChar w:fldCharType="separate"/>
+      </w:r>
+      <w:r>
+        <w:rPr>
+          <w:noProof/>
+        </w:rPr>
+        <w:t>1</w:t>
+      </w:r>
+      <w:r>
+        <w:rPr>
+          <w:noProof/>
+        </w:rPr>
+        <w:fldChar w:fldCharType="end"/>
+      </w:r>
       <w:r>
         <w:t>: Descriptions of the fields in the Information section.</w:t>
+      </w:r>
+    </w:p>
+    <w:p>
+      <w:r>
+        <w:lastRenderedPageBreak/>
+        <w:t>If “N/A” is displayed in the information section, the program was not able to connect to the LCTF. This may be due the LCTF being unplugged from the USB port, another application is already connected to the LCTF, or the drivers are not installed.  Contact support if you are unable to connect to your LCTF.</w:t>
       </w:r>
     </w:p>
     <w:tbl>
@@ -1252,7 +1260,6 @@
               <w:keepLines/>
             </w:pPr>
             <w:r>
-              <w:lastRenderedPageBreak/>
               <w:t>State Name</w:t>
             </w:r>
           </w:p>
@@ -1398,19 +1405,32 @@
       <w:pPr>
         <w:pStyle w:val="Caption"/>
       </w:pPr>
-      <w:bookmarkStart w:id="4" w:name="_Ref40275262"/>
+      <w:bookmarkStart w:id="5" w:name="_Ref40275262"/>
       <w:r>
         <w:t xml:space="preserve">Table </w:t>
       </w:r>
-      <w:fldSimple w:instr=" SEQ Table \* ARABIC ">
-        <w:r>
-          <w:rPr>
-            <w:noProof/>
-          </w:rPr>
-          <w:t>2</w:t>
-        </w:r>
-      </w:fldSimple>
-      <w:bookmarkEnd w:id="4"/>
+      <w:r>
+        <w:fldChar w:fldCharType="begin"/>
+      </w:r>
+      <w:r>
+        <w:instrText xml:space="preserve"> SEQ Table \* ARABIC </w:instrText>
+      </w:r>
+      <w:r>
+        <w:fldChar w:fldCharType="separate"/>
+      </w:r>
+      <w:r>
+        <w:rPr>
+          <w:noProof/>
+        </w:rPr>
+        <w:t>2</w:t>
+      </w:r>
+      <w:r>
+        <w:rPr>
+          <w:noProof/>
+        </w:rPr>
+        <w:fldChar w:fldCharType="end"/>
+      </w:r>
+      <w:bookmarkEnd w:id="5"/>
       <w:r>
         <w:t>: The possible states of the LCTF.</w:t>
       </w:r>
@@ -1419,23 +1439,21 @@
       <w:pPr>
         <w:pStyle w:val="Heading2"/>
       </w:pPr>
-      <w:bookmarkStart w:id="5" w:name="_Toc40299711"/>
+      <w:bookmarkStart w:id="6" w:name="_Toc43972131"/>
       <w:r>
         <w:t>Wavelength</w:t>
       </w:r>
-      <w:bookmarkEnd w:id="5"/>
-    </w:p>
-    <w:p>
-      <w:r>
-        <w:t xml:space="preserve">The wavelength section allows the user </w:t>
-      </w:r>
-      <w:proofErr w:type="gramStart"/>
-      <w:r>
-        <w:t>to manually set</w:t>
-      </w:r>
-      <w:proofErr w:type="gramEnd"/>
-      <w:r>
-        <w:t xml:space="preserve"> the wavelength of the LCTF. </w:t>
+      <w:bookmarkEnd w:id="6"/>
+    </w:p>
+    <w:p>
+      <w:r>
+        <w:t xml:space="preserve">The wavelength section allows </w:t>
+      </w:r>
+      <w:r>
+        <w:t>you</w:t>
+      </w:r>
+      <w:r>
+        <w:t xml:space="preserve"> to manually set the wavelength of the LCTF. </w:t>
       </w:r>
       <w:r>
         <w:t xml:space="preserve"> </w:t>
@@ -1456,15 +1474,24 @@
       <w:pPr>
         <w:pStyle w:val="Heading2"/>
       </w:pPr>
-      <w:bookmarkStart w:id="6" w:name="_Toc40299712"/>
+      <w:bookmarkStart w:id="7" w:name="_Toc43972132"/>
       <w:r>
         <w:t>Sequencing</w:t>
       </w:r>
-      <w:bookmarkEnd w:id="6"/>
-    </w:p>
-    <w:p>
-      <w:r>
-        <w:t>The sequencing section allows the user to configure the LCTF to cycle through a sequence of wavelengths. The two types of sequences (Arbitrary and Ordered) are explained in their own sections below.</w:t>
+      <w:bookmarkEnd w:id="7"/>
+    </w:p>
+    <w:p>
+      <w:r>
+        <w:t xml:space="preserve">The sequencing section </w:t>
+      </w:r>
+      <w:r>
+        <w:t xml:space="preserve">makes the </w:t>
+      </w:r>
+      <w:r>
+        <w:t xml:space="preserve">LCTF to cycle through a sequence of wavelengths. </w:t>
+      </w:r>
+      <w:r>
+        <w:t>There are two modes of sequencing: ordered and arbitrary.</w:t>
       </w:r>
     </w:p>
     <w:p>
@@ -1475,111 +1502,98 @@
     <w:p>
       <w:r>
         <w:t>If the Continuous checkbox is checked, the sequence will repeat after it reaches the last wavelength. If it is unchecked, the sequencing operation will automatically end when the sequence has been completed once.</w:t>
+      </w:r>
+    </w:p>
+    <w:p>
+      <w:pPr>
+        <w:pStyle w:val="Heading3"/>
+        <w:tabs>
+          <w:tab w:val="left" w:pos="3060"/>
+        </w:tabs>
+      </w:pPr>
+      <w:bookmarkStart w:id="8" w:name="_Toc43972133"/>
+      <w:r>
+        <w:t>Ordered</w:t>
+      </w:r>
+      <w:bookmarkEnd w:id="8"/>
+      <w:r>
+        <w:tab/>
+      </w:r>
+    </w:p>
+    <w:p>
+      <w:r>
+        <w:t>Ordered sequencing makes the LCTF</w:t>
+      </w:r>
+      <w:r>
+        <w:t xml:space="preserve"> step through wavelengths in some set </w:t>
+      </w:r>
+      <w:r>
+        <w:t xml:space="preserve">order with a fixed step size. </w:t>
+      </w:r>
+      <w:r>
+        <w:t>The order can be “forward” if the Stop wavelength is higher than the Start wavelength a</w:t>
+      </w:r>
+      <w:r>
+        <w:t xml:space="preserve">nd the Step Size is positive. </w:t>
+      </w:r>
+      <w:r>
+        <w:t xml:space="preserve">Conversely, the order can be “backward” if the Stop wavelength is less than the Start wavelength </w:t>
+      </w:r>
+      <w:r>
+        <w:t xml:space="preserve">and the step size is negative. </w:t>
+      </w:r>
+      <w:r>
+        <w:t>The dwell time defines how long to stay at each wavelength after tuning and it is limited to betwe</w:t>
+      </w:r>
+      <w:r>
+        <w:t xml:space="preserve">en 0 and 10000 milliseconds (10 seconds). Note: </w:t>
+      </w:r>
+      <w:r>
+        <w:t>Dwell time does NOT include the time it takes the LCTF to tune to the wavelength or latency in the USB communications.</w:t>
       </w:r>
     </w:p>
     <w:p>
       <w:pPr>
         <w:pStyle w:val="Heading3"/>
       </w:pPr>
-      <w:bookmarkStart w:id="7" w:name="_Toc40299713"/>
+      <w:bookmarkStart w:id="9" w:name="_Toc43972134"/>
       <w:r>
         <w:t>Arbitrary</w:t>
       </w:r>
-      <w:bookmarkEnd w:id="7"/>
-    </w:p>
-    <w:p>
-      <w:r>
-        <w:t>Arbitrary sequencing allows the use</w:t>
-      </w:r>
-      <w:r>
-        <w:t>r</w:t>
-      </w:r>
-      <w:r>
-        <w:t xml:space="preserve"> to sp</w:t>
-      </w:r>
-      <w:bookmarkStart w:id="8" w:name="_GoBack"/>
-      <w:bookmarkEnd w:id="8"/>
-      <w:r>
-        <w:t>ecify a series of wavelengths and</w:t>
-      </w:r>
-      <w:r>
-        <w:t xml:space="preserve"> dwell times. The dwell time is</w:t>
-      </w:r>
-      <w:r>
-        <w:t xml:space="preserve"> how long </w:t>
-      </w:r>
-      <w:r>
-        <w:t xml:space="preserve">(in milliseconds) </w:t>
-      </w:r>
-      <w:r>
-        <w:t xml:space="preserve">to stay </w:t>
-      </w:r>
-      <w:r>
-        <w:t>at that wavelength after tuning.</w:t>
-      </w:r>
-      <w:r>
-        <w:t xml:space="preserve"> It’s important to note that the dwell time does NOT include the time it takes the LCTF to tune to the wavelength, or latency in the USB communications.</w:t>
-      </w:r>
-      <w:r>
-        <w:t xml:space="preserve"> Dwell time is limited to </w:t>
-      </w:r>
-      <w:r>
-        <w:t xml:space="preserve">between 0 and </w:t>
-      </w:r>
-      <w:r>
-        <w:t>10000</w:t>
+      <w:bookmarkEnd w:id="9"/>
+    </w:p>
+    <w:p>
+      <w:r>
+        <w:t xml:space="preserve">Arbitrary sequencing allows the user to specify any series of wavelengths </w:t>
+      </w:r>
+      <w:r>
+        <w:t xml:space="preserve">and dwell times. </w:t>
+      </w:r>
+      <w:r>
+        <w:t>Simply enter a wavelength and dwell time in th</w:t>
+      </w:r>
+      <w:r>
+        <w:t xml:space="preserve">e grid to create a tuning step. </w:t>
+      </w:r>
+      <w:r>
+        <w:t>To delete a step, select the row by click</w:t>
+      </w:r>
+      <w:r>
+        <w:t>ing on it and press the delete key</w:t>
+      </w:r>
+      <w:r>
+        <w:t>.</w:t>
       </w:r>
       <w:r>
         <w:t xml:space="preserve"> </w:t>
       </w:r>
       <w:r>
-        <w:t>m</w:t>
-      </w:r>
-      <w:r>
-        <w:t>illisecond</w:t>
-      </w:r>
-      <w:r>
-        <w:t>s (10 seconds).</w:t>
-      </w:r>
-    </w:p>
-    <w:p>
-      <w:pPr>
-        <w:pStyle w:val="Heading3"/>
-      </w:pPr>
-      <w:bookmarkStart w:id="9" w:name="_Toc40299714"/>
-      <w:r>
-        <w:t>Ordered</w:t>
-      </w:r>
-      <w:bookmarkEnd w:id="9"/>
-    </w:p>
-    <w:p>
-      <w:r>
-        <w:t xml:space="preserve">Ordered sequencing allows the user to step through wavelengths in some order. The order can be “forward” if Start is less than Stop and Step is positive, or the order can also be “backward” by setting Start higher than </w:t>
-      </w:r>
-      <w:r>
-        <w:t xml:space="preserve">Stop and using a negative Step. </w:t>
-      </w:r>
-      <w:r>
-        <w:t xml:space="preserve">Dwell time is limited to </w:t>
-      </w:r>
-      <w:r>
-        <w:t xml:space="preserve">between 0 and </w:t>
-      </w:r>
-      <w:r>
-        <w:t>10000</w:t>
-      </w:r>
-      <w:r>
-        <w:t xml:space="preserve"> </w:t>
-      </w:r>
-      <w:r>
-        <w:t xml:space="preserve">milliseconds </w:t>
-      </w:r>
-      <w:r>
-        <w:t>(10 seconds).</w:t>
-      </w:r>
-    </w:p>
-    <w:p/>
-    <w:p/>
+        <w:t xml:space="preserve">Note: </w:t>
+      </w:r>
+      <w:r>
+        <w:t>Dwell time does NOT include the time it takes the LCTF to tune to the wavelength or latency in the USB communications.</w:t>
+      </w:r>
+    </w:p>
     <w:sectPr>
       <w:footerReference w:type="default" r:id="rId10"/>
       <w:pgSz w:w="12240" w:h="15840"/>
@@ -1651,7 +1665,7 @@
           <w:rPr>
             <w:noProof/>
           </w:rPr>
-          <w:t>2</w:t>
+          <w:t>1</w:t>
         </w:r>
         <w:r>
           <w:rPr>
@@ -2361,7 +2375,7 @@
   <w:style w:type="paragraph" w:default="1" w:styleId="Normal">
     <w:name w:val="Normal"/>
     <w:qFormat/>
-    <w:rsid w:val="00F50D78"/>
+    <w:rsid w:val="00154EBF"/>
   </w:style>
   <w:style w:type="paragraph" w:styleId="Heading1">
     <w:name w:val="heading 1"/>
@@ -2984,7 +2998,7 @@
 </file>
 
 <file path=customXml/itemProps1.xml><?xml version="1.0" encoding="utf-8"?>
-<ds:datastoreItem xmlns:ds="http://schemas.openxmlformats.org/officeDocument/2006/customXml" ds:itemID="{69AA2AB4-B747-4843-9E06-B0C7E5E083D2}">
+<ds:datastoreItem xmlns:ds="http://schemas.openxmlformats.org/officeDocument/2006/customXml" ds:itemID="{781BF93F-33FA-4CE2-A6C4-57B4026288FB}">
   <ds:schemaRefs>
     <ds:schemaRef ds:uri="http://schemas.openxmlformats.org/officeDocument/2006/bibliography"/>
   </ds:schemaRefs>

</xml_diff>

<commit_message>
Changed versions to v0.3. Updated UserManual for some minor language changes.
</commit_message>
<xml_diff>
--- a/Installer/SdkSetup/LCTFCommanderUserManual.docx
+++ b/Installer/SdkSetup/LCTFCommanderUserManual.docx
@@ -803,19 +803,17 @@
           <w:docGrid w:linePitch="360"/>
         </w:sectPr>
       </w:pPr>
-      <w:bookmarkStart w:id="0" w:name="_GoBack"/>
-      <w:bookmarkEnd w:id="0"/>
     </w:p>
     <w:p>
       <w:pPr>
         <w:pStyle w:val="Heading1"/>
       </w:pPr>
-      <w:bookmarkStart w:id="1" w:name="_Toc43972128"/>
+      <w:bookmarkStart w:id="0" w:name="_Toc43972128"/>
       <w:r>
         <w:lastRenderedPageBreak/>
         <w:t>Overview</w:t>
       </w:r>
-      <w:bookmarkEnd w:id="1"/>
+      <w:bookmarkEnd w:id="0"/>
     </w:p>
     <w:p>
       <w:r>
@@ -835,11 +833,11 @@
       <w:pPr>
         <w:pStyle w:val="Heading1"/>
       </w:pPr>
-      <w:bookmarkStart w:id="2" w:name="_Toc43972129"/>
+      <w:bookmarkStart w:id="1" w:name="_Toc43972129"/>
       <w:r>
         <w:t>LCTF Commander Interface</w:t>
       </w:r>
-      <w:bookmarkEnd w:id="2"/>
+      <w:bookmarkEnd w:id="1"/>
     </w:p>
     <w:p>
       <w:pPr>
@@ -890,7 +888,7 @@
       <w:pPr>
         <w:pStyle w:val="Caption"/>
       </w:pPr>
-      <w:bookmarkStart w:id="3" w:name="_Ref40281405"/>
+      <w:bookmarkStart w:id="2" w:name="_Ref40281405"/>
       <w:r>
         <w:t xml:space="preserve">Figure </w:t>
       </w:r>
@@ -918,24 +916,32 @@
         </w:rPr>
         <w:fldChar w:fldCharType="end"/>
       </w:r>
-      <w:bookmarkEnd w:id="3"/>
+      <w:bookmarkEnd w:id="2"/>
       <w:r>
         <w:t>: The LCTF Commander interface.</w:t>
       </w:r>
     </w:p>
     <w:p>
       <w:r>
-        <w:t>The different areas of the user-interface are detailed below.</w:t>
+        <w:t>The different areas of the user</w:t>
+      </w:r>
+      <w:r>
+        <w:t xml:space="preserve"> </w:t>
+      </w:r>
+      <w:r>
+        <w:t>interface are detailed below.</w:t>
       </w:r>
     </w:p>
     <w:p>
       <w:pPr>
         <w:pStyle w:val="Heading2"/>
       </w:pPr>
-      <w:bookmarkStart w:id="4" w:name="_Toc43972130"/>
+      <w:bookmarkStart w:id="3" w:name="_Toc43972130"/>
       <w:r>
         <w:t>Information Section</w:t>
       </w:r>
+      <w:bookmarkStart w:id="4" w:name="_GoBack"/>
+      <w:bookmarkEnd w:id="3"/>
       <w:bookmarkEnd w:id="4"/>
     </w:p>
     <w:p>
@@ -1232,7 +1238,25 @@
     <w:p>
       <w:r>
         <w:lastRenderedPageBreak/>
-        <w:t>If “N/A” is displayed in the information section, the program was not able to connect to the LCTF. This may be due the LCTF being unplugged from the USB port, another application is already connected to the LCTF, or the drivers are not installed.  Contact support if you are unable to connect to your LCTF.</w:t>
+        <w:t>If “N/A” is displayed in the information section, the program was not able to connect to the LCTF. This may be due</w:t>
+      </w:r>
+      <w:r>
+        <w:t xml:space="preserve"> to</w:t>
+      </w:r>
+      <w:r>
+        <w:t xml:space="preserve"> the LCTF being unplugged from the </w:t>
+      </w:r>
+      <w:r>
+        <w:t>USB port, another application</w:t>
+      </w:r>
+      <w:r>
+        <w:t xml:space="preserve"> already connected to the LCTF, </w:t>
+      </w:r>
+      <w:r>
+        <w:t>or not having drivers installed.</w:t>
+      </w:r>
+      <w:r>
+        <w:t xml:space="preserve"> Contact support if you are unable to connect to your LCTF.</w:t>
       </w:r>
     </w:p>
     <w:tbl>
@@ -1453,7 +1477,10 @@
         <w:t>you</w:t>
       </w:r>
       <w:r>
-        <w:t xml:space="preserve"> to manually set the wavelength of the LCTF. </w:t>
+        <w:t xml:space="preserve"> to manually </w:t>
+      </w:r>
+      <w:r>
+        <w:t>set the wavelength of the LCTF.</w:t>
       </w:r>
       <w:r>
         <w:t xml:space="preserve"> </w:t>
@@ -1488,7 +1515,10 @@
         <w:t xml:space="preserve">makes the </w:t>
       </w:r>
       <w:r>
-        <w:t xml:space="preserve">LCTF to cycle through a sequence of wavelengths. </w:t>
+        <w:t>LCTF to cycle thr</w:t>
+      </w:r>
+      <w:r>
+        <w:t xml:space="preserve">ough a sequence of wavelengths. </w:t>
       </w:r>
       <w:r>
         <w:t>There are two modes of sequencing: ordered and arbitrary.</w:t>
@@ -1501,7 +1531,10 @@
     </w:p>
     <w:p>
       <w:r>
-        <w:t>If the Continuous checkbox is checked, the sequence will repeat after it reaches the last wavelength. If it is unchecked, the sequencing operation will automatically end when the sequence has been completed once.</w:t>
+        <w:t>If the Continuous checkbox is checked, the sequence will repeat after it reaches the last wavelength. If it is unchecked, the sequencing operation will automatically end when the s</w:t>
+      </w:r>
+      <w:r>
+        <w:t>equence has been completed.</w:t>
       </w:r>
     </w:p>
     <w:p>
@@ -1540,10 +1573,28 @@
         <w:t xml:space="preserve">Conversely, the order can be “backward” if the Stop wavelength is less than the Start wavelength </w:t>
       </w:r>
       <w:r>
-        <w:t xml:space="preserve">and the step size is negative. </w:t>
-      </w:r>
-      <w:r>
-        <w:t>The dwell time defines how long to stay at each wavelength after tuning and it is limited to betwe</w:t>
+        <w:t xml:space="preserve">and the </w:t>
+      </w:r>
+      <w:r>
+        <w:t>S</w:t>
+      </w:r>
+      <w:r>
+        <w:t xml:space="preserve">tep </w:t>
+      </w:r>
+      <w:r>
+        <w:t>S</w:t>
+      </w:r>
+      <w:r>
+        <w:t xml:space="preserve">ize is negative. </w:t>
+      </w:r>
+      <w:r>
+        <w:t>The dwell time defines how long to stay at eac</w:t>
+      </w:r>
+      <w:r>
+        <w:t>h wavelength after tuning and</w:t>
+      </w:r>
+      <w:r>
+        <w:t xml:space="preserve"> is limited to betwe</w:t>
       </w:r>
       <w:r>
         <w:t xml:space="preserve">en 0 and 10000 milliseconds (10 seconds). Note: </w:t>
@@ -1564,7 +1615,13 @@
     </w:p>
     <w:p>
       <w:r>
-        <w:t xml:space="preserve">Arbitrary sequencing allows the user to specify any series of wavelengths </w:t>
+        <w:t xml:space="preserve">Arbitrary sequencing allows </w:t>
+      </w:r>
+      <w:r>
+        <w:t xml:space="preserve">you </w:t>
+      </w:r>
+      <w:r>
+        <w:t xml:space="preserve">to specify any series of wavelengths </w:t>
       </w:r>
       <w:r>
         <w:t xml:space="preserve">and dwell times. </w:t>
@@ -1586,6 +1643,9 @@
       </w:r>
       <w:r>
         <w:t xml:space="preserve"> </w:t>
+      </w:r>
+      <w:r>
+        <w:t xml:space="preserve">Rows can be inserted by right clicking on existing rows. </w:t>
       </w:r>
       <w:r>
         <w:t xml:space="preserve">Note: </w:t>
@@ -1665,7 +1725,7 @@
           <w:rPr>
             <w:noProof/>
           </w:rPr>
-          <w:t>1</w:t>
+          <w:t>2</w:t>
         </w:r>
         <w:r>
           <w:rPr>
@@ -2998,7 +3058,7 @@
 </file>
 
 <file path=customXml/itemProps1.xml><?xml version="1.0" encoding="utf-8"?>
-<ds:datastoreItem xmlns:ds="http://schemas.openxmlformats.org/officeDocument/2006/customXml" ds:itemID="{781BF93F-33FA-4CE2-A6C4-57B4026288FB}">
+<ds:datastoreItem xmlns:ds="http://schemas.openxmlformats.org/officeDocument/2006/customXml" ds:itemID="{3AF66531-9ED8-4E07-88BB-3221477EF8CC}">
   <ds:schemaRefs>
     <ds:schemaRef ds:uri="http://schemas.openxmlformats.org/officeDocument/2006/bibliography"/>
   </ds:schemaRefs>

</xml_diff>

<commit_message>
Fixing a problem with tuning filter quickly.
</commit_message>
<xml_diff>
--- a/Installer/SdkSetup/LCTFCommanderUserManual.docx
+++ b/Installer/SdkSetup/LCTFCommanderUserManual.docx
@@ -2,7 +2,10 @@
 <file path=word/document.xml><?xml version="1.0" encoding="utf-8"?>
 <w:document xmlns:wpc="http://schemas.microsoft.com/office/word/2010/wordprocessingCanvas" xmlns:cx="http://schemas.microsoft.com/office/drawing/2014/chartex" xmlns:cx1="http://schemas.microsoft.com/office/drawing/2015/9/8/chartex" xmlns:mc="http://schemas.openxmlformats.org/markup-compatibility/2006" xmlns:o="urn:schemas-microsoft-com:office:office" xmlns:r="http://schemas.openxmlformats.org/officeDocument/2006/relationships" xmlns:m="http://schemas.openxmlformats.org/officeDocument/2006/math" xmlns:v="urn:schemas-microsoft-com:vml" xmlns:wp14="http://schemas.microsoft.com/office/word/2010/wordprocessingDrawing" xmlns:wp="http://schemas.openxmlformats.org/drawingml/2006/wordprocessingDrawing" xmlns:w10="urn:schemas-microsoft-com:office:word" xmlns:w="http://schemas.openxmlformats.org/wordprocessingml/2006/main" xmlns:w14="http://schemas.microsoft.com/office/word/2010/wordml" xmlns:w15="http://schemas.microsoft.com/office/word/2012/wordml" xmlns:w16se="http://schemas.microsoft.com/office/word/2015/wordml/symex" xmlns:wpg="http://schemas.microsoft.com/office/word/2010/wordprocessingGroup" xmlns:wpi="http://schemas.microsoft.com/office/word/2010/wordprocessingInk" xmlns:wne="http://schemas.microsoft.com/office/word/2006/wordml" xmlns:wps="http://schemas.microsoft.com/office/word/2010/wordprocessingShape" mc:Ignorable="w14 w15 w16se wp14">
   <w:body>
-    <w:p/>
+    <w:p>
+      <w:bookmarkStart w:id="0" w:name="_GoBack"/>
+      <w:bookmarkEnd w:id="0"/>
+    </w:p>
     <w:p/>
     <w:p/>
     <w:p/>
@@ -808,12 +811,12 @@
       <w:pPr>
         <w:pStyle w:val="Heading1"/>
       </w:pPr>
-      <w:bookmarkStart w:id="0" w:name="_Toc43972128"/>
+      <w:bookmarkStart w:id="1" w:name="_Toc43972128"/>
       <w:r>
         <w:lastRenderedPageBreak/>
         <w:t>Overview</w:t>
       </w:r>
-      <w:bookmarkEnd w:id="0"/>
+      <w:bookmarkEnd w:id="1"/>
     </w:p>
     <w:p>
       <w:r>
@@ -826,18 +829,26 @@
         <w:t xml:space="preserve"> manually or with a pre-defined sequence of wavelengths.  </w:t>
       </w:r>
       <w:r>
-        <w:t>It also displays basic information and the current status of the LCTF in real-time.</w:t>
+        <w:t xml:space="preserve">It also displays basic information and the </w:t>
+      </w:r>
+      <w:proofErr w:type="gramStart"/>
+      <w:r>
+        <w:t>current status</w:t>
+      </w:r>
+      <w:proofErr w:type="gramEnd"/>
+      <w:r>
+        <w:t xml:space="preserve"> of the LCTF in real-time.</w:t>
       </w:r>
     </w:p>
     <w:p>
       <w:pPr>
         <w:pStyle w:val="Heading1"/>
       </w:pPr>
-      <w:bookmarkStart w:id="1" w:name="_Toc43972129"/>
+      <w:bookmarkStart w:id="2" w:name="_Toc43972129"/>
       <w:r>
         <w:t>LCTF Commander Interface</w:t>
       </w:r>
-      <w:bookmarkEnd w:id="1"/>
+      <w:bookmarkEnd w:id="2"/>
     </w:p>
     <w:p>
       <w:pPr>
@@ -888,35 +899,19 @@
       <w:pPr>
         <w:pStyle w:val="Caption"/>
       </w:pPr>
-      <w:bookmarkStart w:id="2" w:name="_Ref40281405"/>
+      <w:bookmarkStart w:id="3" w:name="_Ref40281405"/>
       <w:r>
         <w:t xml:space="preserve">Figure </w:t>
       </w:r>
-      <w:r>
-        <w:fldChar w:fldCharType="begin"/>
-      </w:r>
-      <w:r>
-        <w:instrText xml:space="preserve"> SEQ Figure </w:instrText>
-      </w:r>
-      <w:r>
-        <w:instrText xml:space="preserve">\* ARABIC </w:instrText>
-      </w:r>
-      <w:r>
-        <w:fldChar w:fldCharType="separate"/>
-      </w:r>
-      <w:r>
-        <w:rPr>
-          <w:noProof/>
-        </w:rPr>
-        <w:t>1</w:t>
-      </w:r>
-      <w:r>
-        <w:rPr>
-          <w:noProof/>
-        </w:rPr>
-        <w:fldChar w:fldCharType="end"/>
-      </w:r>
-      <w:bookmarkEnd w:id="2"/>
+      <w:fldSimple w:instr=" SEQ Figure \* ARABIC ">
+        <w:r>
+          <w:rPr>
+            <w:noProof/>
+          </w:rPr>
+          <w:t>1</w:t>
+        </w:r>
+      </w:fldSimple>
+      <w:bookmarkEnd w:id="3"/>
       <w:r>
         <w:t>: The LCTF Commander interface.</w:t>
       </w:r>
@@ -936,12 +931,10 @@
       <w:pPr>
         <w:pStyle w:val="Heading2"/>
       </w:pPr>
-      <w:bookmarkStart w:id="3" w:name="_Toc43972130"/>
+      <w:bookmarkStart w:id="4" w:name="_Toc43972130"/>
       <w:r>
         <w:t>Information Section</w:t>
       </w:r>
-      <w:bookmarkStart w:id="4" w:name="_GoBack"/>
-      <w:bookmarkEnd w:id="3"/>
       <w:bookmarkEnd w:id="4"/>
     </w:p>
     <w:p>
@@ -1197,7 +1190,15 @@
               <w:cnfStyle w:val="000000100000" w:firstRow="0" w:lastRow="0" w:firstColumn="0" w:lastColumn="0" w:oddVBand="0" w:evenVBand="0" w:oddHBand="1" w:evenHBand="0" w:firstRowFirstColumn="0" w:firstRowLastColumn="0" w:lastRowFirstColumn="0" w:lastRowLastColumn="0"/>
             </w:pPr>
             <w:r>
-              <w:t>The range of wavelengths that the LCTF can be tuned to.</w:t>
+              <w:t xml:space="preserve">The range of wavelengths that the LCTF can be tuned </w:t>
+            </w:r>
+            <w:proofErr w:type="gramStart"/>
+            <w:r>
+              <w:t>to</w:t>
+            </w:r>
+            <w:proofErr w:type="gramEnd"/>
+            <w:r>
+              <w:t>.</w:t>
             </w:r>
           </w:p>
         </w:tc>
@@ -1210,27 +1211,14 @@
       <w:r>
         <w:t xml:space="preserve">Table </w:t>
       </w:r>
-      <w:r>
-        <w:fldChar w:fldCharType="begin"/>
-      </w:r>
-      <w:r>
-        <w:instrText xml:space="preserve"> SEQ Table \* ARABIC </w:instrText>
-      </w:r>
-      <w:r>
-        <w:fldChar w:fldCharType="separate"/>
-      </w:r>
-      <w:r>
-        <w:rPr>
-          <w:noProof/>
-        </w:rPr>
-        <w:t>1</w:t>
-      </w:r>
-      <w:r>
-        <w:rPr>
-          <w:noProof/>
-        </w:rPr>
-        <w:fldChar w:fldCharType="end"/>
-      </w:r>
+      <w:fldSimple w:instr=" SEQ Table \* ARABIC ">
+        <w:r>
+          <w:rPr>
+            <w:noProof/>
+          </w:rPr>
+          <w:t>1</w:t>
+        </w:r>
+      </w:fldSimple>
       <w:r>
         <w:t>: Descriptions of the fields in the Information section.</w:t>
       </w:r>
@@ -1433,27 +1421,14 @@
       <w:r>
         <w:t xml:space="preserve">Table </w:t>
       </w:r>
-      <w:r>
-        <w:fldChar w:fldCharType="begin"/>
-      </w:r>
-      <w:r>
-        <w:instrText xml:space="preserve"> SEQ Table \* ARABIC </w:instrText>
-      </w:r>
-      <w:r>
-        <w:fldChar w:fldCharType="separate"/>
-      </w:r>
-      <w:r>
-        <w:rPr>
-          <w:noProof/>
-        </w:rPr>
-        <w:t>2</w:t>
-      </w:r>
-      <w:r>
-        <w:rPr>
-          <w:noProof/>
-        </w:rPr>
-        <w:fldChar w:fldCharType="end"/>
-      </w:r>
+      <w:fldSimple w:instr=" SEQ Table \* ARABIC ">
+        <w:r>
+          <w:rPr>
+            <w:noProof/>
+          </w:rPr>
+          <w:t>2</w:t>
+        </w:r>
+      </w:fldSimple>
       <w:bookmarkEnd w:id="5"/>
       <w:r>
         <w:t>: The possible states of the LCTF.</w:t>
@@ -1477,10 +1452,18 @@
         <w:t>you</w:t>
       </w:r>
       <w:r>
-        <w:t xml:space="preserve"> to manually </w:t>
-      </w:r>
-      <w:r>
-        <w:t>set the wavelength of the LCTF.</w:t>
+        <w:t xml:space="preserve"> </w:t>
+      </w:r>
+      <w:proofErr w:type="gramStart"/>
+      <w:r>
+        <w:t xml:space="preserve">to manually </w:t>
+      </w:r>
+      <w:r>
+        <w:t>set</w:t>
+      </w:r>
+      <w:proofErr w:type="gramEnd"/>
+      <w:r>
+        <w:t xml:space="preserve"> the wavelength of the LCTF.</w:t>
       </w:r>
       <w:r>
         <w:t xml:space="preserve"> </w:t>
@@ -1621,28 +1604,7 @@
         <w:t xml:space="preserve">you </w:t>
       </w:r>
       <w:r>
-        <w:t xml:space="preserve">to specify any series of wavelengths </w:t>
-      </w:r>
-      <w:r>
-        <w:t xml:space="preserve">and dwell times. </w:t>
-      </w:r>
-      <w:r>
-        <w:t>Simply enter a wavelength and dwell time in th</w:t>
-      </w:r>
-      <w:r>
-        <w:t xml:space="preserve">e grid to create a tuning step. </w:t>
-      </w:r>
-      <w:r>
-        <w:t>To delete a step, select the row by click</w:t>
-      </w:r>
-      <w:r>
-        <w:t>ing on it and press the delete key</w:t>
-      </w:r>
-      <w:r>
-        <w:t>.</w:t>
-      </w:r>
-      <w:r>
-        <w:t xml:space="preserve"> </w:t>
+        <w:t xml:space="preserve">to specify any series of wavelengths and dwell times. Simply enter a wavelength and dwell time in the grid to create a tuning step. To delete a step, select the row by clicking on it and press the delete key. </w:t>
       </w:r>
       <w:r>
         <w:t xml:space="preserve">Rows can be inserted by right clicking on existing rows. </w:t>
@@ -3058,7 +3020,7 @@
 </file>
 
 <file path=customXml/itemProps1.xml><?xml version="1.0" encoding="utf-8"?>
-<ds:datastoreItem xmlns:ds="http://schemas.openxmlformats.org/officeDocument/2006/customXml" ds:itemID="{3AF66531-9ED8-4E07-88BB-3221477EF8CC}">
+<ds:datastoreItem xmlns:ds="http://schemas.openxmlformats.org/officeDocument/2006/customXml" ds:itemID="{277A92D4-A70C-4F6C-8CB4-01644667F5C7}">
   <ds:schemaRefs>
     <ds:schemaRef ds:uri="http://schemas.openxmlformats.org/officeDocument/2006/bibliography"/>
   </ds:schemaRefs>

</xml_diff>

<commit_message>
Changed "Spectral Range" to "Tunable Range"
</commit_message>
<xml_diff>
--- a/Installer/SdkSetup/LCTFCommanderUserManual.docx
+++ b/Installer/SdkSetup/LCTFCommanderUserManual.docx
@@ -1,11 +1,8 @@
 
 <file path=word/document.xml><?xml version="1.0" encoding="utf-8"?>
-<w:document xmlns:wpc="http://schemas.microsoft.com/office/word/2010/wordprocessingCanvas" xmlns:cx="http://schemas.microsoft.com/office/drawing/2014/chartex" xmlns:cx1="http://schemas.microsoft.com/office/drawing/2015/9/8/chartex" xmlns:mc="http://schemas.openxmlformats.org/markup-compatibility/2006" xmlns:o="urn:schemas-microsoft-com:office:office" xmlns:r="http://schemas.openxmlformats.org/officeDocument/2006/relationships" xmlns:m="http://schemas.openxmlformats.org/officeDocument/2006/math" xmlns:v="urn:schemas-microsoft-com:vml" xmlns:wp14="http://schemas.microsoft.com/office/word/2010/wordprocessingDrawing" xmlns:wp="http://schemas.openxmlformats.org/drawingml/2006/wordprocessingDrawing" xmlns:w10="urn:schemas-microsoft-com:office:word" xmlns:w="http://schemas.openxmlformats.org/wordprocessingml/2006/main" xmlns:w14="http://schemas.microsoft.com/office/word/2010/wordml" xmlns:w15="http://schemas.microsoft.com/office/word/2012/wordml" xmlns:w16se="http://schemas.microsoft.com/office/word/2015/wordml/symex" xmlns:wpg="http://schemas.microsoft.com/office/word/2010/wordprocessingGroup" xmlns:wpi="http://schemas.microsoft.com/office/word/2010/wordprocessingInk" xmlns:wne="http://schemas.microsoft.com/office/word/2006/wordml" xmlns:wps="http://schemas.microsoft.com/office/word/2010/wordprocessingShape" mc:Ignorable="w14 w15 w16se wp14">
+<w:document xmlns:wpc="http://schemas.microsoft.com/office/word/2010/wordprocessingCanvas" xmlns:cx="http://schemas.microsoft.com/office/drawing/2014/chartex" xmlns:cx1="http://schemas.microsoft.com/office/drawing/2015/9/8/chartex" xmlns:cx2="http://schemas.microsoft.com/office/drawing/2015/10/21/chartex" xmlns:cx3="http://schemas.microsoft.com/office/drawing/2016/5/9/chartex" xmlns:cx4="http://schemas.microsoft.com/office/drawing/2016/5/10/chartex" xmlns:cx5="http://schemas.microsoft.com/office/drawing/2016/5/11/chartex" xmlns:cx6="http://schemas.microsoft.com/office/drawing/2016/5/12/chartex" xmlns:cx7="http://schemas.microsoft.com/office/drawing/2016/5/13/chartex" xmlns:cx8="http://schemas.microsoft.com/office/drawing/2016/5/14/chartex" xmlns:mc="http://schemas.openxmlformats.org/markup-compatibility/2006" xmlns:aink="http://schemas.microsoft.com/office/drawing/2016/ink" xmlns:am3d="http://schemas.microsoft.com/office/drawing/2017/model3d" xmlns:o="urn:schemas-microsoft-com:office:office" xmlns:oel="http://schemas.microsoft.com/office/2019/extlst" xmlns:r="http://schemas.openxmlformats.org/officeDocument/2006/relationships" xmlns:m="http://schemas.openxmlformats.org/officeDocument/2006/math" xmlns:v="urn:schemas-microsoft-com:vml" xmlns:wp14="http://schemas.microsoft.com/office/word/2010/wordprocessingDrawing" xmlns:wp="http://schemas.openxmlformats.org/drawingml/2006/wordprocessingDrawing" xmlns:w10="urn:schemas-microsoft-com:office:word" xmlns:w="http://schemas.openxmlformats.org/wordprocessingml/2006/main" xmlns:w14="http://schemas.microsoft.com/office/word/2010/wordml" xmlns:w15="http://schemas.microsoft.com/office/word/2012/wordml" xmlns:w16cex="http://schemas.microsoft.com/office/word/2018/wordml/cex" xmlns:w16cid="http://schemas.microsoft.com/office/word/2016/wordml/cid" xmlns:w16="http://schemas.microsoft.com/office/word/2018/wordml" xmlns:w16sdtdh="http://schemas.microsoft.com/office/word/2020/wordml/sdtdatahash" xmlns:w16se="http://schemas.microsoft.com/office/word/2015/wordml/symex" xmlns:wpg="http://schemas.microsoft.com/office/word/2010/wordprocessingGroup" xmlns:wpi="http://schemas.microsoft.com/office/word/2010/wordprocessingInk" xmlns:wne="http://schemas.microsoft.com/office/word/2006/wordml" xmlns:wps="http://schemas.microsoft.com/office/word/2010/wordprocessingShape" mc:Ignorable="w14 w15 w16se w16cid w16 w16cex w16sdtdh wp14">
   <w:body>
-    <w:p>
-      <w:bookmarkStart w:id="0" w:name="_GoBack"/>
-      <w:bookmarkEnd w:id="0"/>
-    </w:p>
+    <w:p/>
     <w:p/>
     <w:p/>
     <w:p/>
@@ -811,12 +808,12 @@
       <w:pPr>
         <w:pStyle w:val="Heading1"/>
       </w:pPr>
-      <w:bookmarkStart w:id="1" w:name="_Toc43972128"/>
+      <w:bookmarkStart w:id="0" w:name="_Toc43972128"/>
       <w:r>
         <w:lastRenderedPageBreak/>
         <w:t>Overview</w:t>
       </w:r>
-      <w:bookmarkEnd w:id="1"/>
+      <w:bookmarkEnd w:id="0"/>
     </w:p>
     <w:p>
       <w:r>
@@ -844,11 +841,11 @@
       <w:pPr>
         <w:pStyle w:val="Heading1"/>
       </w:pPr>
-      <w:bookmarkStart w:id="2" w:name="_Toc43972129"/>
+      <w:bookmarkStart w:id="1" w:name="_Toc43972129"/>
       <w:r>
         <w:t>LCTF Commander Interface</w:t>
       </w:r>
-      <w:bookmarkEnd w:id="2"/>
+      <w:bookmarkEnd w:id="1"/>
     </w:p>
     <w:p>
       <w:pPr>
@@ -859,10 +856,10 @@
           <w:noProof/>
         </w:rPr>
         <w:drawing>
-          <wp:inline distT="0" distB="0" distL="0" distR="0" wp14:anchorId="36F7B283" wp14:editId="5A3078EE">
-            <wp:extent cx="4152900" cy="4695825"/>
+          <wp:inline distT="0" distB="0" distL="0" distR="0" wp14:anchorId="4B7C868A" wp14:editId="03423441">
+            <wp:extent cx="4152900" cy="4714875"/>
             <wp:effectExtent l="0" t="0" r="0" b="9525"/>
-            <wp:docPr id="1" name="Picture 1"/>
+            <wp:docPr id="1" name="Picture 1" descr="Graphical user interface, application&#10;&#10;Description automatically generated"/>
             <wp:cNvGraphicFramePr>
               <a:graphicFrameLocks xmlns:a="http://schemas.openxmlformats.org/drawingml/2006/main" noChangeAspect="1"/>
             </wp:cNvGraphicFramePr>
@@ -870,7 +867,7 @@
               <a:graphicData uri="http://schemas.openxmlformats.org/drawingml/2006/picture">
                 <pic:pic xmlns:pic="http://schemas.openxmlformats.org/drawingml/2006/picture">
                   <pic:nvPicPr>
-                    <pic:cNvPr id="1" name=""/>
+                    <pic:cNvPr id="1" name="Picture 1" descr="Graphical user interface, application&#10;&#10;Description automatically generated"/>
                     <pic:cNvPicPr/>
                   </pic:nvPicPr>
                   <pic:blipFill>
@@ -882,7 +879,7 @@
                   <pic:spPr>
                     <a:xfrm>
                       <a:off x="0" y="0"/>
-                      <a:ext cx="4152900" cy="4695825"/>
+                      <a:ext cx="4152900" cy="4714875"/>
                     </a:xfrm>
                     <a:prstGeom prst="rect">
                       <a:avLst/>
@@ -899,7 +896,7 @@
       <w:pPr>
         <w:pStyle w:val="Caption"/>
       </w:pPr>
-      <w:bookmarkStart w:id="3" w:name="_Ref40281405"/>
+      <w:bookmarkStart w:id="2" w:name="_Ref40281405"/>
       <w:r>
         <w:t xml:space="preserve">Figure </w:t>
       </w:r>
@@ -911,7 +908,7 @@
           <w:t>1</w:t>
         </w:r>
       </w:fldSimple>
-      <w:bookmarkEnd w:id="3"/>
+      <w:bookmarkEnd w:id="2"/>
       <w:r>
         <w:t>: The LCTF Commander interface.</w:t>
       </w:r>
@@ -931,11 +928,11 @@
       <w:pPr>
         <w:pStyle w:val="Heading2"/>
       </w:pPr>
-      <w:bookmarkStart w:id="4" w:name="_Toc43972130"/>
+      <w:bookmarkStart w:id="3" w:name="_Toc43972130"/>
       <w:r>
         <w:t>Information Section</w:t>
       </w:r>
-      <w:bookmarkEnd w:id="4"/>
+      <w:bookmarkEnd w:id="3"/>
     </w:p>
     <w:p>
       <w:r>
@@ -1176,7 +1173,13 @@
               <w:rPr>
                 <w:b w:val="0"/>
               </w:rPr>
-              <w:t>Spectral Range</w:t>
+              <w:t>Tunable</w:t>
+            </w:r>
+            <w:r>
+              <w:rPr>
+                <w:b w:val="0"/>
+              </w:rPr>
+              <w:t xml:space="preserve"> Range</w:t>
             </w:r>
           </w:p>
         </w:tc>
@@ -1190,15 +1193,7 @@
               <w:cnfStyle w:val="000000100000" w:firstRow="0" w:lastRow="0" w:firstColumn="0" w:lastColumn="0" w:oddVBand="0" w:evenVBand="0" w:oddHBand="1" w:evenHBand="0" w:firstRowFirstColumn="0" w:firstRowLastColumn="0" w:lastRowFirstColumn="0" w:lastRowLastColumn="0"/>
             </w:pPr>
             <w:r>
-              <w:t xml:space="preserve">The range of wavelengths that the LCTF can be tuned </w:t>
-            </w:r>
-            <w:proofErr w:type="gramStart"/>
-            <w:r>
-              <w:t>to</w:t>
-            </w:r>
-            <w:proofErr w:type="gramEnd"/>
-            <w:r>
-              <w:t>.</w:t>
+              <w:t>The range of wavelengths that the LCTF can be tuned to.</w:t>
             </w:r>
           </w:p>
         </w:tc>
@@ -1417,7 +1412,7 @@
       <w:pPr>
         <w:pStyle w:val="Caption"/>
       </w:pPr>
-      <w:bookmarkStart w:id="5" w:name="_Ref40275262"/>
+      <w:bookmarkStart w:id="4" w:name="_Ref40275262"/>
       <w:r>
         <w:t xml:space="preserve">Table </w:t>
       </w:r>
@@ -1429,7 +1424,7 @@
           <w:t>2</w:t>
         </w:r>
       </w:fldSimple>
-      <w:bookmarkEnd w:id="5"/>
+      <w:bookmarkEnd w:id="4"/>
       <w:r>
         <w:t>: The possible states of the LCTF.</w:t>
       </w:r>
@@ -1438,11 +1433,11 @@
       <w:pPr>
         <w:pStyle w:val="Heading2"/>
       </w:pPr>
-      <w:bookmarkStart w:id="6" w:name="_Toc43972131"/>
+      <w:bookmarkStart w:id="5" w:name="_Toc43972131"/>
       <w:r>
         <w:t>Wavelength</w:t>
       </w:r>
-      <w:bookmarkEnd w:id="6"/>
+      <w:bookmarkEnd w:id="5"/>
     </w:p>
     <w:p>
       <w:r>
@@ -1452,22 +1447,14 @@
         <w:t>you</w:t>
       </w:r>
       <w:r>
+        <w:t xml:space="preserve"> to manually </w:t>
+      </w:r>
+      <w:r>
+        <w:t>set the wavelength of the LCTF.</w:t>
+      </w:r>
+      <w:r>
         <w:t xml:space="preserve"> </w:t>
       </w:r>
-      <w:proofErr w:type="gramStart"/>
-      <w:r>
-        <w:t xml:space="preserve">to manually </w:t>
-      </w:r>
-      <w:r>
-        <w:t>set</w:t>
-      </w:r>
-      <w:proofErr w:type="gramEnd"/>
-      <w:r>
-        <w:t xml:space="preserve"> the wavelength of the LCTF.</w:t>
-      </w:r>
-      <w:r>
-        <w:t xml:space="preserve"> </w:t>
-      </w:r>
       <w:r>
         <w:t>Dragging the slider or typing a wavelength into the text box will immediately tune the LCTF to that wavelength.</w:t>
       </w:r>
@@ -1477,18 +1464,24 @@
         <w:t>The lower and uppe</w:t>
       </w:r>
       <w:r>
-        <w:t>r limits of wavelength are determined by the Spectral Range in the Information section.</w:t>
+        <w:t xml:space="preserve">r limits of wavelength are determined by the </w:t>
+      </w:r>
+      <w:r>
+        <w:t>Tunable</w:t>
+      </w:r>
+      <w:r>
+        <w:t xml:space="preserve"> Range in the Information section.</w:t>
       </w:r>
     </w:p>
     <w:p>
       <w:pPr>
         <w:pStyle w:val="Heading2"/>
       </w:pPr>
-      <w:bookmarkStart w:id="7" w:name="_Toc43972132"/>
+      <w:bookmarkStart w:id="6" w:name="_Toc43972132"/>
       <w:r>
         <w:t>Sequencing</w:t>
       </w:r>
-      <w:bookmarkEnd w:id="7"/>
+      <w:bookmarkEnd w:id="6"/>
     </w:p>
     <w:p>
       <w:r>
@@ -1527,11 +1520,11 @@
           <w:tab w:val="left" w:pos="3060"/>
         </w:tabs>
       </w:pPr>
-      <w:bookmarkStart w:id="8" w:name="_Toc43972133"/>
+      <w:bookmarkStart w:id="7" w:name="_Toc43972133"/>
       <w:r>
         <w:t>Ordered</w:t>
       </w:r>
-      <w:bookmarkEnd w:id="8"/>
+      <w:bookmarkEnd w:id="7"/>
       <w:r>
         <w:tab/>
       </w:r>
@@ -1590,11 +1583,11 @@
       <w:pPr>
         <w:pStyle w:val="Heading3"/>
       </w:pPr>
-      <w:bookmarkStart w:id="9" w:name="_Toc43972134"/>
+      <w:bookmarkStart w:id="8" w:name="_Toc43972134"/>
       <w:r>
         <w:t>Arbitrary</w:t>
       </w:r>
-      <w:bookmarkEnd w:id="9"/>
+      <w:bookmarkEnd w:id="8"/>
     </w:p>
     <w:p>
       <w:r>
@@ -1629,7 +1622,7 @@
 </file>
 
 <file path=word/endnotes.xml><?xml version="1.0" encoding="utf-8"?>
-<w:endnotes xmlns:wpc="http://schemas.microsoft.com/office/word/2010/wordprocessingCanvas" xmlns:cx="http://schemas.microsoft.com/office/drawing/2014/chartex" xmlns:cx1="http://schemas.microsoft.com/office/drawing/2015/9/8/chartex" xmlns:mc="http://schemas.openxmlformats.org/markup-compatibility/2006" xmlns:o="urn:schemas-microsoft-com:office:office" xmlns:r="http://schemas.openxmlformats.org/officeDocument/2006/relationships" xmlns:m="http://schemas.openxmlformats.org/officeDocument/2006/math" xmlns:v="urn:schemas-microsoft-com:vml" xmlns:wp14="http://schemas.microsoft.com/office/word/2010/wordprocessingDrawing" xmlns:wp="http://schemas.openxmlformats.org/drawingml/2006/wordprocessingDrawing" xmlns:w10="urn:schemas-microsoft-com:office:word" xmlns:w="http://schemas.openxmlformats.org/wordprocessingml/2006/main" xmlns:w14="http://schemas.microsoft.com/office/word/2010/wordml" xmlns:w15="http://schemas.microsoft.com/office/word/2012/wordml" xmlns:w16se="http://schemas.microsoft.com/office/word/2015/wordml/symex" xmlns:wpg="http://schemas.microsoft.com/office/word/2010/wordprocessingGroup" xmlns:wpi="http://schemas.microsoft.com/office/word/2010/wordprocessingInk" xmlns:wne="http://schemas.microsoft.com/office/word/2006/wordml" xmlns:wps="http://schemas.microsoft.com/office/word/2010/wordprocessingShape" mc:Ignorable="w14 w15 w16se wp14">
+<w:endnotes xmlns:wpc="http://schemas.microsoft.com/office/word/2010/wordprocessingCanvas" xmlns:cx="http://schemas.microsoft.com/office/drawing/2014/chartex" xmlns:cx1="http://schemas.microsoft.com/office/drawing/2015/9/8/chartex" xmlns:cx2="http://schemas.microsoft.com/office/drawing/2015/10/21/chartex" xmlns:cx3="http://schemas.microsoft.com/office/drawing/2016/5/9/chartex" xmlns:cx4="http://schemas.microsoft.com/office/drawing/2016/5/10/chartex" xmlns:cx5="http://schemas.microsoft.com/office/drawing/2016/5/11/chartex" xmlns:cx6="http://schemas.microsoft.com/office/drawing/2016/5/12/chartex" xmlns:cx7="http://schemas.microsoft.com/office/drawing/2016/5/13/chartex" xmlns:cx8="http://schemas.microsoft.com/office/drawing/2016/5/14/chartex" xmlns:mc="http://schemas.openxmlformats.org/markup-compatibility/2006" xmlns:aink="http://schemas.microsoft.com/office/drawing/2016/ink" xmlns:am3d="http://schemas.microsoft.com/office/drawing/2017/model3d" xmlns:o="urn:schemas-microsoft-com:office:office" xmlns:oel="http://schemas.microsoft.com/office/2019/extlst" xmlns:r="http://schemas.openxmlformats.org/officeDocument/2006/relationships" xmlns:m="http://schemas.openxmlformats.org/officeDocument/2006/math" xmlns:v="urn:schemas-microsoft-com:vml" xmlns:wp14="http://schemas.microsoft.com/office/word/2010/wordprocessingDrawing" xmlns:wp="http://schemas.openxmlformats.org/drawingml/2006/wordprocessingDrawing" xmlns:w10="urn:schemas-microsoft-com:office:word" xmlns:w="http://schemas.openxmlformats.org/wordprocessingml/2006/main" xmlns:w14="http://schemas.microsoft.com/office/word/2010/wordml" xmlns:w15="http://schemas.microsoft.com/office/word/2012/wordml" xmlns:w16cex="http://schemas.microsoft.com/office/word/2018/wordml/cex" xmlns:w16cid="http://schemas.microsoft.com/office/word/2016/wordml/cid" xmlns:w16="http://schemas.microsoft.com/office/word/2018/wordml" xmlns:w16sdtdh="http://schemas.microsoft.com/office/word/2020/wordml/sdtdatahash" xmlns:w16se="http://schemas.microsoft.com/office/word/2015/wordml/symex" xmlns:wpg="http://schemas.microsoft.com/office/word/2010/wordprocessingGroup" xmlns:wpi="http://schemas.microsoft.com/office/word/2010/wordprocessingInk" xmlns:wne="http://schemas.microsoft.com/office/word/2006/wordml" xmlns:wps="http://schemas.microsoft.com/office/word/2010/wordprocessingShape" mc:Ignorable="w14 w15 w16se w16cid w16 w16cex w16sdtdh wp14">
   <w:endnote w:type="separator" w:id="-1">
     <w:p>
       <w:pPr>
@@ -1654,7 +1647,7 @@
 </file>
 
 <file path=word/footer1.xml><?xml version="1.0" encoding="utf-8"?>
-<w:ftr xmlns:wpc="http://schemas.microsoft.com/office/word/2010/wordprocessingCanvas" xmlns:cx="http://schemas.microsoft.com/office/drawing/2014/chartex" xmlns:cx1="http://schemas.microsoft.com/office/drawing/2015/9/8/chartex" xmlns:mc="http://schemas.openxmlformats.org/markup-compatibility/2006" xmlns:o="urn:schemas-microsoft-com:office:office" xmlns:r="http://schemas.openxmlformats.org/officeDocument/2006/relationships" xmlns:m="http://schemas.openxmlformats.org/officeDocument/2006/math" xmlns:v="urn:schemas-microsoft-com:vml" xmlns:wp14="http://schemas.microsoft.com/office/word/2010/wordprocessingDrawing" xmlns:wp="http://schemas.openxmlformats.org/drawingml/2006/wordprocessingDrawing" xmlns:w10="urn:schemas-microsoft-com:office:word" xmlns:w="http://schemas.openxmlformats.org/wordprocessingml/2006/main" xmlns:w14="http://schemas.microsoft.com/office/word/2010/wordml" xmlns:w15="http://schemas.microsoft.com/office/word/2012/wordml" xmlns:w16se="http://schemas.microsoft.com/office/word/2015/wordml/symex" xmlns:wpg="http://schemas.microsoft.com/office/word/2010/wordprocessingGroup" xmlns:wpi="http://schemas.microsoft.com/office/word/2010/wordprocessingInk" xmlns:wne="http://schemas.microsoft.com/office/word/2006/wordml" xmlns:wps="http://schemas.microsoft.com/office/word/2010/wordprocessingShape" mc:Ignorable="w14 w15 w16se wp14">
+<w:ftr xmlns:wpc="http://schemas.microsoft.com/office/word/2010/wordprocessingCanvas" xmlns:cx="http://schemas.microsoft.com/office/drawing/2014/chartex" xmlns:cx1="http://schemas.microsoft.com/office/drawing/2015/9/8/chartex" xmlns:cx2="http://schemas.microsoft.com/office/drawing/2015/10/21/chartex" xmlns:cx3="http://schemas.microsoft.com/office/drawing/2016/5/9/chartex" xmlns:cx4="http://schemas.microsoft.com/office/drawing/2016/5/10/chartex" xmlns:cx5="http://schemas.microsoft.com/office/drawing/2016/5/11/chartex" xmlns:cx6="http://schemas.microsoft.com/office/drawing/2016/5/12/chartex" xmlns:cx7="http://schemas.microsoft.com/office/drawing/2016/5/13/chartex" xmlns:cx8="http://schemas.microsoft.com/office/drawing/2016/5/14/chartex" xmlns:mc="http://schemas.openxmlformats.org/markup-compatibility/2006" xmlns:aink="http://schemas.microsoft.com/office/drawing/2016/ink" xmlns:am3d="http://schemas.microsoft.com/office/drawing/2017/model3d" xmlns:o="urn:schemas-microsoft-com:office:office" xmlns:oel="http://schemas.microsoft.com/office/2019/extlst" xmlns:r="http://schemas.openxmlformats.org/officeDocument/2006/relationships" xmlns:m="http://schemas.openxmlformats.org/officeDocument/2006/math" xmlns:v="urn:schemas-microsoft-com:vml" xmlns:wp14="http://schemas.microsoft.com/office/word/2010/wordprocessingDrawing" xmlns:wp="http://schemas.openxmlformats.org/drawingml/2006/wordprocessingDrawing" xmlns:w10="urn:schemas-microsoft-com:office:word" xmlns:w="http://schemas.openxmlformats.org/wordprocessingml/2006/main" xmlns:w14="http://schemas.microsoft.com/office/word/2010/wordml" xmlns:w15="http://schemas.microsoft.com/office/word/2012/wordml" xmlns:w16cex="http://schemas.microsoft.com/office/word/2018/wordml/cex" xmlns:w16cid="http://schemas.microsoft.com/office/word/2016/wordml/cid" xmlns:w16="http://schemas.microsoft.com/office/word/2018/wordml" xmlns:w16sdtdh="http://schemas.microsoft.com/office/word/2020/wordml/sdtdatahash" xmlns:w16se="http://schemas.microsoft.com/office/word/2015/wordml/symex" xmlns:wpg="http://schemas.microsoft.com/office/word/2010/wordprocessingGroup" xmlns:wpi="http://schemas.microsoft.com/office/word/2010/wordprocessingInk" xmlns:wne="http://schemas.microsoft.com/office/word/2006/wordml" xmlns:wps="http://schemas.microsoft.com/office/word/2010/wordprocessingShape" mc:Ignorable="w14 w15 w16se w16cid w16 w16cex w16sdtdh wp14">
   <w:sdt>
     <w:sdtPr>
       <w:id w:val="830490251"/>
@@ -1707,7 +1700,7 @@
 </file>
 
 <file path=word/footnotes.xml><?xml version="1.0" encoding="utf-8"?>
-<w:footnotes xmlns:wpc="http://schemas.microsoft.com/office/word/2010/wordprocessingCanvas" xmlns:cx="http://schemas.microsoft.com/office/drawing/2014/chartex" xmlns:cx1="http://schemas.microsoft.com/office/drawing/2015/9/8/chartex" xmlns:mc="http://schemas.openxmlformats.org/markup-compatibility/2006" xmlns:o="urn:schemas-microsoft-com:office:office" xmlns:r="http://schemas.openxmlformats.org/officeDocument/2006/relationships" xmlns:m="http://schemas.openxmlformats.org/officeDocument/2006/math" xmlns:v="urn:schemas-microsoft-com:vml" xmlns:wp14="http://schemas.microsoft.com/office/word/2010/wordprocessingDrawing" xmlns:wp="http://schemas.openxmlformats.org/drawingml/2006/wordprocessingDrawing" xmlns:w10="urn:schemas-microsoft-com:office:word" xmlns:w="http://schemas.openxmlformats.org/wordprocessingml/2006/main" xmlns:w14="http://schemas.microsoft.com/office/word/2010/wordml" xmlns:w15="http://schemas.microsoft.com/office/word/2012/wordml" xmlns:w16se="http://schemas.microsoft.com/office/word/2015/wordml/symex" xmlns:wpg="http://schemas.microsoft.com/office/word/2010/wordprocessingGroup" xmlns:wpi="http://schemas.microsoft.com/office/word/2010/wordprocessingInk" xmlns:wne="http://schemas.microsoft.com/office/word/2006/wordml" xmlns:wps="http://schemas.microsoft.com/office/word/2010/wordprocessingShape" mc:Ignorable="w14 w15 w16se wp14">
+<w:footnotes xmlns:wpc="http://schemas.microsoft.com/office/word/2010/wordprocessingCanvas" xmlns:cx="http://schemas.microsoft.com/office/drawing/2014/chartex" xmlns:cx1="http://schemas.microsoft.com/office/drawing/2015/9/8/chartex" xmlns:cx2="http://schemas.microsoft.com/office/drawing/2015/10/21/chartex" xmlns:cx3="http://schemas.microsoft.com/office/drawing/2016/5/9/chartex" xmlns:cx4="http://schemas.microsoft.com/office/drawing/2016/5/10/chartex" xmlns:cx5="http://schemas.microsoft.com/office/drawing/2016/5/11/chartex" xmlns:cx6="http://schemas.microsoft.com/office/drawing/2016/5/12/chartex" xmlns:cx7="http://schemas.microsoft.com/office/drawing/2016/5/13/chartex" xmlns:cx8="http://schemas.microsoft.com/office/drawing/2016/5/14/chartex" xmlns:mc="http://schemas.openxmlformats.org/markup-compatibility/2006" xmlns:aink="http://schemas.microsoft.com/office/drawing/2016/ink" xmlns:am3d="http://schemas.microsoft.com/office/drawing/2017/model3d" xmlns:o="urn:schemas-microsoft-com:office:office" xmlns:oel="http://schemas.microsoft.com/office/2019/extlst" xmlns:r="http://schemas.openxmlformats.org/officeDocument/2006/relationships" xmlns:m="http://schemas.openxmlformats.org/officeDocument/2006/math" xmlns:v="urn:schemas-microsoft-com:vml" xmlns:wp14="http://schemas.microsoft.com/office/word/2010/wordprocessingDrawing" xmlns:wp="http://schemas.openxmlformats.org/drawingml/2006/wordprocessingDrawing" xmlns:w10="urn:schemas-microsoft-com:office:word" xmlns:w="http://schemas.openxmlformats.org/wordprocessingml/2006/main" xmlns:w14="http://schemas.microsoft.com/office/word/2010/wordml" xmlns:w15="http://schemas.microsoft.com/office/word/2012/wordml" xmlns:w16cex="http://schemas.microsoft.com/office/word/2018/wordml/cex" xmlns:w16cid="http://schemas.microsoft.com/office/word/2016/wordml/cid" xmlns:w16="http://schemas.microsoft.com/office/word/2018/wordml" xmlns:w16sdtdh="http://schemas.microsoft.com/office/word/2020/wordml/sdtdatahash" xmlns:w16se="http://schemas.microsoft.com/office/word/2015/wordml/symex" xmlns:wpg="http://schemas.microsoft.com/office/word/2010/wordprocessingGroup" xmlns:wpi="http://schemas.microsoft.com/office/word/2010/wordprocessingInk" xmlns:wne="http://schemas.microsoft.com/office/word/2006/wordml" xmlns:wps="http://schemas.microsoft.com/office/word/2010/wordprocessingShape" mc:Ignorable="w14 w15 w16se w16cid w16 w16cex w16sdtdh wp14">
   <w:footnote w:type="separator" w:id="-1">
     <w:p>
       <w:pPr>
@@ -1732,7 +1725,7 @@
 </file>
 
 <file path=word/header1.xml><?xml version="1.0" encoding="utf-8"?>
-<w:hdr xmlns:wpc="http://schemas.microsoft.com/office/word/2010/wordprocessingCanvas" xmlns:cx="http://schemas.microsoft.com/office/drawing/2014/chartex" xmlns:cx1="http://schemas.microsoft.com/office/drawing/2015/9/8/chartex" xmlns:mc="http://schemas.openxmlformats.org/markup-compatibility/2006" xmlns:o="urn:schemas-microsoft-com:office:office" xmlns:r="http://schemas.openxmlformats.org/officeDocument/2006/relationships" xmlns:m="http://schemas.openxmlformats.org/officeDocument/2006/math" xmlns:v="urn:schemas-microsoft-com:vml" xmlns:wp14="http://schemas.microsoft.com/office/word/2010/wordprocessingDrawing" xmlns:wp="http://schemas.openxmlformats.org/drawingml/2006/wordprocessingDrawing" xmlns:w10="urn:schemas-microsoft-com:office:word" xmlns:w="http://schemas.openxmlformats.org/wordprocessingml/2006/main" xmlns:w14="http://schemas.microsoft.com/office/word/2010/wordml" xmlns:w15="http://schemas.microsoft.com/office/word/2012/wordml" xmlns:w16se="http://schemas.microsoft.com/office/word/2015/wordml/symex" xmlns:wpg="http://schemas.microsoft.com/office/word/2010/wordprocessingGroup" xmlns:wpi="http://schemas.microsoft.com/office/word/2010/wordprocessingInk" xmlns:wne="http://schemas.microsoft.com/office/word/2006/wordml" xmlns:wps="http://schemas.microsoft.com/office/word/2010/wordprocessingShape" mc:Ignorable="w14 w15 w16se wp14">
+<w:hdr xmlns:wpc="http://schemas.microsoft.com/office/word/2010/wordprocessingCanvas" xmlns:cx="http://schemas.microsoft.com/office/drawing/2014/chartex" xmlns:cx1="http://schemas.microsoft.com/office/drawing/2015/9/8/chartex" xmlns:cx2="http://schemas.microsoft.com/office/drawing/2015/10/21/chartex" xmlns:cx3="http://schemas.microsoft.com/office/drawing/2016/5/9/chartex" xmlns:cx4="http://schemas.microsoft.com/office/drawing/2016/5/10/chartex" xmlns:cx5="http://schemas.microsoft.com/office/drawing/2016/5/11/chartex" xmlns:cx6="http://schemas.microsoft.com/office/drawing/2016/5/12/chartex" xmlns:cx7="http://schemas.microsoft.com/office/drawing/2016/5/13/chartex" xmlns:cx8="http://schemas.microsoft.com/office/drawing/2016/5/14/chartex" xmlns:mc="http://schemas.openxmlformats.org/markup-compatibility/2006" xmlns:aink="http://schemas.microsoft.com/office/drawing/2016/ink" xmlns:am3d="http://schemas.microsoft.com/office/drawing/2017/model3d" xmlns:o="urn:schemas-microsoft-com:office:office" xmlns:oel="http://schemas.microsoft.com/office/2019/extlst" xmlns:r="http://schemas.openxmlformats.org/officeDocument/2006/relationships" xmlns:m="http://schemas.openxmlformats.org/officeDocument/2006/math" xmlns:v="urn:schemas-microsoft-com:vml" xmlns:wp14="http://schemas.microsoft.com/office/word/2010/wordprocessingDrawing" xmlns:wp="http://schemas.openxmlformats.org/drawingml/2006/wordprocessingDrawing" xmlns:w10="urn:schemas-microsoft-com:office:word" xmlns:w="http://schemas.openxmlformats.org/wordprocessingml/2006/main" xmlns:w14="http://schemas.microsoft.com/office/word/2010/wordml" xmlns:w15="http://schemas.microsoft.com/office/word/2012/wordml" xmlns:w16cex="http://schemas.microsoft.com/office/word/2018/wordml/cex" xmlns:w16cid="http://schemas.microsoft.com/office/word/2016/wordml/cid" xmlns:w16="http://schemas.microsoft.com/office/word/2018/wordml" xmlns:w16sdtdh="http://schemas.microsoft.com/office/word/2020/wordml/sdtdatahash" xmlns:w16se="http://schemas.microsoft.com/office/word/2015/wordml/symex" xmlns:wpg="http://schemas.microsoft.com/office/word/2010/wordprocessingGroup" xmlns:wpi="http://schemas.microsoft.com/office/word/2010/wordprocessingInk" xmlns:wne="http://schemas.microsoft.com/office/word/2006/wordml" xmlns:wps="http://schemas.microsoft.com/office/word/2010/wordprocessingShape" mc:Ignorable="w14 w15 w16se w16cid w16 w16cex w16sdtdh wp14">
   <w:tbl>
     <w:tblPr>
       <w:tblStyle w:val="TableGrid"/>
@@ -1828,7 +1821,7 @@
               <w:sz w:val="20"/>
             </w:rPr>
             <w:drawing>
-              <wp:inline distT="0" distB="0" distL="0" distR="0" wp14:anchorId="7DB0926D" wp14:editId="79EE595A">
+              <wp:inline distT="0" distB="0" distL="0" distR="0" wp14:anchorId="685C5FCC" wp14:editId="3AD40008">
                 <wp:extent cx="990600" cy="642636"/>
                 <wp:effectExtent l="0" t="0" r="0" b="5080"/>
                 <wp:docPr id="20" name="Picture 20"/>
@@ -1882,7 +1875,7 @@
 </file>
 
 <file path=word/header2.xml><?xml version="1.0" encoding="utf-8"?>
-<w:hdr xmlns:wpc="http://schemas.microsoft.com/office/word/2010/wordprocessingCanvas" xmlns:cx="http://schemas.microsoft.com/office/drawing/2014/chartex" xmlns:cx1="http://schemas.microsoft.com/office/drawing/2015/9/8/chartex" xmlns:mc="http://schemas.openxmlformats.org/markup-compatibility/2006" xmlns:o="urn:schemas-microsoft-com:office:office" xmlns:r="http://schemas.openxmlformats.org/officeDocument/2006/relationships" xmlns:m="http://schemas.openxmlformats.org/officeDocument/2006/math" xmlns:v="urn:schemas-microsoft-com:vml" xmlns:wp14="http://schemas.microsoft.com/office/word/2010/wordprocessingDrawing" xmlns:wp="http://schemas.openxmlformats.org/drawingml/2006/wordprocessingDrawing" xmlns:w10="urn:schemas-microsoft-com:office:word" xmlns:w="http://schemas.openxmlformats.org/wordprocessingml/2006/main" xmlns:w14="http://schemas.microsoft.com/office/word/2010/wordml" xmlns:w15="http://schemas.microsoft.com/office/word/2012/wordml" xmlns:w16se="http://schemas.microsoft.com/office/word/2015/wordml/symex" xmlns:wpg="http://schemas.microsoft.com/office/word/2010/wordprocessingGroup" xmlns:wpi="http://schemas.microsoft.com/office/word/2010/wordprocessingInk" xmlns:wne="http://schemas.microsoft.com/office/word/2006/wordml" xmlns:wps="http://schemas.microsoft.com/office/word/2010/wordprocessingShape" mc:Ignorable="w14 w15 w16se wp14">
+<w:hdr xmlns:wpc="http://schemas.microsoft.com/office/word/2010/wordprocessingCanvas" xmlns:cx="http://schemas.microsoft.com/office/drawing/2014/chartex" xmlns:cx1="http://schemas.microsoft.com/office/drawing/2015/9/8/chartex" xmlns:cx2="http://schemas.microsoft.com/office/drawing/2015/10/21/chartex" xmlns:cx3="http://schemas.microsoft.com/office/drawing/2016/5/9/chartex" xmlns:cx4="http://schemas.microsoft.com/office/drawing/2016/5/10/chartex" xmlns:cx5="http://schemas.microsoft.com/office/drawing/2016/5/11/chartex" xmlns:cx6="http://schemas.microsoft.com/office/drawing/2016/5/12/chartex" xmlns:cx7="http://schemas.microsoft.com/office/drawing/2016/5/13/chartex" xmlns:cx8="http://schemas.microsoft.com/office/drawing/2016/5/14/chartex" xmlns:mc="http://schemas.openxmlformats.org/markup-compatibility/2006" xmlns:aink="http://schemas.microsoft.com/office/drawing/2016/ink" xmlns:am3d="http://schemas.microsoft.com/office/drawing/2017/model3d" xmlns:o="urn:schemas-microsoft-com:office:office" xmlns:oel="http://schemas.microsoft.com/office/2019/extlst" xmlns:r="http://schemas.openxmlformats.org/officeDocument/2006/relationships" xmlns:m="http://schemas.openxmlformats.org/officeDocument/2006/math" xmlns:v="urn:schemas-microsoft-com:vml" xmlns:wp14="http://schemas.microsoft.com/office/word/2010/wordprocessingDrawing" xmlns:wp="http://schemas.openxmlformats.org/drawingml/2006/wordprocessingDrawing" xmlns:w10="urn:schemas-microsoft-com:office:word" xmlns:w="http://schemas.openxmlformats.org/wordprocessingml/2006/main" xmlns:w14="http://schemas.microsoft.com/office/word/2010/wordml" xmlns:w15="http://schemas.microsoft.com/office/word/2012/wordml" xmlns:w16cex="http://schemas.microsoft.com/office/word/2018/wordml/cex" xmlns:w16cid="http://schemas.microsoft.com/office/word/2016/wordml/cid" xmlns:w16="http://schemas.microsoft.com/office/word/2018/wordml" xmlns:w16sdtdh="http://schemas.microsoft.com/office/word/2020/wordml/sdtdatahash" xmlns:w16se="http://schemas.microsoft.com/office/word/2015/wordml/symex" xmlns:wpg="http://schemas.microsoft.com/office/word/2010/wordprocessingGroup" xmlns:wpi="http://schemas.microsoft.com/office/word/2010/wordprocessingInk" xmlns:wne="http://schemas.microsoft.com/office/word/2006/wordml" xmlns:wps="http://schemas.microsoft.com/office/word/2010/wordprocessingShape" mc:Ignorable="w14 w15 w16se w16cid w16 w16cex w16sdtdh wp14">
   <w:tbl>
     <w:tblPr>
       <w:tblStyle w:val="TableGrid"/>
@@ -1951,7 +1944,7 @@
               <w:sz w:val="20"/>
             </w:rPr>
             <w:drawing>
-              <wp:inline distT="0" distB="0" distL="0" distR="0" wp14:anchorId="0DA0DCE3" wp14:editId="6F46A476">
+              <wp:inline distT="0" distB="0" distL="0" distR="0" wp14:anchorId="72121476" wp14:editId="3AA7DFBD">
                 <wp:extent cx="990600" cy="642636"/>
                 <wp:effectExtent l="0" t="0" r="0" b="5080"/>
                 <wp:docPr id="21" name="Picture 21"/>
@@ -2005,7 +1998,7 @@
 </file>
 
 <file path=word/styles.xml><?xml version="1.0" encoding="utf-8"?>
-<w:styles xmlns:mc="http://schemas.openxmlformats.org/markup-compatibility/2006" xmlns:r="http://schemas.openxmlformats.org/officeDocument/2006/relationships" xmlns:w="http://schemas.openxmlformats.org/wordprocessingml/2006/main" xmlns:w14="http://schemas.microsoft.com/office/word/2010/wordml" xmlns:w15="http://schemas.microsoft.com/office/word/2012/wordml" xmlns:w16se="http://schemas.microsoft.com/office/word/2015/wordml/symex" mc:Ignorable="w14 w15 w16se">
+<w:styles xmlns:mc="http://schemas.openxmlformats.org/markup-compatibility/2006" xmlns:r="http://schemas.openxmlformats.org/officeDocument/2006/relationships" xmlns:w="http://schemas.openxmlformats.org/wordprocessingml/2006/main" xmlns:w14="http://schemas.microsoft.com/office/word/2010/wordml" xmlns:w15="http://schemas.microsoft.com/office/word/2012/wordml" xmlns:w16cex="http://schemas.microsoft.com/office/word/2018/wordml/cex" xmlns:w16cid="http://schemas.microsoft.com/office/word/2016/wordml/cid" xmlns:w16="http://schemas.microsoft.com/office/word/2018/wordml" xmlns:w16sdtdh="http://schemas.microsoft.com/office/word/2020/wordml/sdtdatahash" xmlns:w16se="http://schemas.microsoft.com/office/word/2015/wordml/symex" mc:Ignorable="w14 w15 w16se w16cid w16 w16cex w16sdtdh">
   <w:docDefaults>
     <w:rPrDefault>
       <w:rPr>
@@ -2021,7 +2014,7 @@
       </w:pPr>
     </w:pPrDefault>
   </w:docDefaults>
-  <w:latentStyles w:defLockedState="0" w:defUIPriority="99" w:defSemiHidden="0" w:defUnhideWhenUsed="0" w:defQFormat="0" w:count="371">
+  <w:latentStyles w:defLockedState="0" w:defUIPriority="99" w:defSemiHidden="0" w:defUnhideWhenUsed="0" w:defQFormat="0" w:count="376">
     <w:lsdException w:name="Normal" w:uiPriority="0" w:qFormat="1"/>
     <w:lsdException w:name="heading 1" w:uiPriority="9" w:qFormat="1"/>
     <w:lsdException w:name="heading 2" w:semiHidden="1" w:uiPriority="9" w:unhideWhenUsed="1" w:qFormat="1"/>
@@ -2127,7 +2120,6 @@
     <w:lsdException w:name="HTML Sample" w:semiHidden="1" w:unhideWhenUsed="1"/>
     <w:lsdException w:name="HTML Typewriter" w:semiHidden="1" w:unhideWhenUsed="1"/>
     <w:lsdException w:name="HTML Variable" w:semiHidden="1" w:unhideWhenUsed="1"/>
-    <w:lsdException w:name="Normal Table" w:semiHidden="1" w:unhideWhenUsed="1"/>
     <w:lsdException w:name="annotation subject" w:semiHidden="1" w:unhideWhenUsed="1"/>
     <w:lsdException w:name="No List" w:semiHidden="1" w:unhideWhenUsed="1"/>
     <w:lsdException w:name="Outline List 1" w:semiHidden="1" w:unhideWhenUsed="1"/>
@@ -2170,11 +2162,8 @@
     <w:lsdException w:name="Table Contemporary" w:semiHidden="1" w:unhideWhenUsed="1"/>
     <w:lsdException w:name="Table Elegant" w:semiHidden="1" w:unhideWhenUsed="1"/>
     <w:lsdException w:name="Table Professional" w:semiHidden="1" w:unhideWhenUsed="1"/>
-    <w:lsdException w:name="Table Subtle 1" w:semiHidden="1" w:unhideWhenUsed="1"/>
     <w:lsdException w:name="Table Subtle 2" w:semiHidden="1" w:unhideWhenUsed="1"/>
     <w:lsdException w:name="Table Web 1" w:semiHidden="1" w:unhideWhenUsed="1"/>
-    <w:lsdException w:name="Table Web 2" w:semiHidden="1" w:unhideWhenUsed="1"/>
-    <w:lsdException w:name="Table Web 3" w:semiHidden="1" w:unhideWhenUsed="1"/>
     <w:lsdException w:name="Balloon Text" w:semiHidden="1" w:unhideWhenUsed="1"/>
     <w:lsdException w:name="Table Grid" w:uiPriority="59"/>
     <w:lsdException w:name="Table Theme" w:semiHidden="1" w:unhideWhenUsed="1"/>
@@ -2393,6 +2382,11 @@
     <w:lsdException w:name="List Table 5 Dark Accent 6" w:uiPriority="50"/>
     <w:lsdException w:name="List Table 6 Colorful Accent 6" w:uiPriority="51"/>
     <w:lsdException w:name="List Table 7 Colorful Accent 6" w:uiPriority="52"/>
+    <w:lsdException w:name="Mention" w:semiHidden="1" w:unhideWhenUsed="1"/>
+    <w:lsdException w:name="Smart Hyperlink" w:semiHidden="1" w:unhideWhenUsed="1"/>
+    <w:lsdException w:name="Hashtag" w:semiHidden="1" w:unhideWhenUsed="1"/>
+    <w:lsdException w:name="Unresolved Mention" w:semiHidden="1" w:unhideWhenUsed="1"/>
+    <w:lsdException w:name="Smart Link" w:semiHidden="1" w:unhideWhenUsed="1"/>
   </w:latentStyles>
   <w:style w:type="paragraph" w:default="1" w:styleId="Normal">
     <w:name w:val="Normal"/>

</xml_diff>